<commit_message>
Documentation #11: 499A Project Report update
Project Report pdf and doc file updated- title fixed, typos fixed, Findings section edited.
</commit_message>
<xml_diff>
--- a/Documentation/Project Report/SP21_CSE499A_sec-18_group-01_report.docx
+++ b/Documentation/Project Report/SP21_CSE499A_sec-18_group-01_report.docx
@@ -1,62 +1,51 @@
 
 <file path=word/document.xml><?xml version="1.0" encoding="utf-8"?>
-<w:document xmlns:wpc="http://schemas.microsoft.com/office/word/2010/wordprocessingCanvas" xmlns:mc="http://schemas.openxmlformats.org/markup-compatibility/2006" xmlns:o="urn:schemas-microsoft-com:office:office" xmlns:r="http://schemas.openxmlformats.org/officeDocument/2006/relationships" xmlns:m="http://schemas.openxmlformats.org/officeDocument/2006/math" xmlns:v="urn:schemas-microsoft-com:vml" xmlns:wp14="http://schemas.microsoft.com/office/word/2010/wordprocessingDrawing" xmlns:wp="http://schemas.openxmlformats.org/drawingml/2006/wordprocessingDrawing" xmlns:w10="urn:schemas-microsoft-com:office:word" xmlns:w="http://schemas.openxmlformats.org/wordprocessingml/2006/main" xmlns:w14="http://schemas.microsoft.com/office/word/2010/wordml" xmlns:w15="http://schemas.microsoft.com/office/word/2012/wordml" xmlns:wpg="http://schemas.microsoft.com/office/word/2010/wordprocessingGroup" xmlns:wpi="http://schemas.microsoft.com/office/word/2010/wordprocessingInk" xmlns:wne="http://schemas.microsoft.com/office/word/2006/wordml" xmlns:wps="http://schemas.microsoft.com/office/word/2010/wordprocessingShape" mc:Ignorable="w14 w15 wp14">
+<w:document xmlns:wpc="http://schemas.microsoft.com/office/word/2010/wordprocessingCanvas" xmlns:cx="http://schemas.microsoft.com/office/drawing/2014/chartex" xmlns:mc="http://schemas.openxmlformats.org/markup-compatibility/2006" xmlns:o="urn:schemas-microsoft-com:office:office" xmlns:r="http://schemas.openxmlformats.org/officeDocument/2006/relationships" xmlns:m="http://schemas.openxmlformats.org/officeDocument/2006/math" xmlns:v="urn:schemas-microsoft-com:vml" xmlns:wp14="http://schemas.microsoft.com/office/word/2010/wordprocessingDrawing" xmlns:wp="http://schemas.openxmlformats.org/drawingml/2006/wordprocessingDrawing" xmlns:w10="urn:schemas-microsoft-com:office:word" xmlns:w="http://schemas.openxmlformats.org/wordprocessingml/2006/main" xmlns:w14="http://schemas.microsoft.com/office/word/2010/wordml" xmlns:w15="http://schemas.microsoft.com/office/word/2012/wordml" xmlns:w16se="http://schemas.microsoft.com/office/word/2015/wordml/symex" xmlns:wpg="http://schemas.microsoft.com/office/word/2010/wordprocessingGroup" xmlns:wpi="http://schemas.microsoft.com/office/word/2010/wordprocessingInk" xmlns:wne="http://schemas.microsoft.com/office/word/2006/wordml" xmlns:wps="http://schemas.microsoft.com/office/word/2010/wordprocessingShape" mc:Ignorable="w14 w15 w16se wp14">
   <w:body>
     <w:p>
       <w:pPr>
         <w:pStyle w:val="Heading2"/>
         <w:ind w:left="720"/>
-        <w:jc w:val="both"/>
-        <w:rPr>
-          <w:rFonts w:ascii="Times New Roman" w:eastAsia="Times New Roman" w:hAnsi="Times New Roman" w:cs="Times New Roman"/>
-        </w:rPr>
-      </w:pPr>
-      <w:r>
-        <w:rPr>
-          <w:rFonts w:ascii="Times New Roman" w:eastAsia="Times New Roman" w:hAnsi="Times New Roman" w:cs="Times New Roman"/>
+        <w:jc w:val="center"/>
+        <w:rPr>
+          <w:rFonts w:ascii="Times New Roman" w:eastAsia="Times New Roman" w:hAnsi="Times New Roman" w:cs="Times New Roman"/>
+          <w:b/>
+        </w:rPr>
+      </w:pPr>
+      <w:r>
+        <w:rPr>
+          <w:rFonts w:ascii="Times New Roman" w:eastAsia="Times New Roman" w:hAnsi="Times New Roman" w:cs="Times New Roman"/>
+          <w:b/>
         </w:rPr>
         <w:t xml:space="preserve">A survey on </w:t>
       </w:r>
       <w:r>
         <w:rPr>
           <w:rFonts w:ascii="Times New Roman" w:eastAsia="Times New Roman" w:hAnsi="Times New Roman" w:cs="Times New Roman"/>
-        </w:rPr>
-        <w:t>research methodology and technologies of Mobile</w:t>
-      </w:r>
-      <w:r>
-        <w:rPr>
-          <w:rFonts w:ascii="Times New Roman" w:eastAsia="Times New Roman" w:hAnsi="Times New Roman" w:cs="Times New Roman"/>
-        </w:rPr>
-        <w:tab/>
-      </w:r>
-      <w:r>
-        <w:rPr>
-          <w:rFonts w:ascii="Times New Roman" w:eastAsia="Times New Roman" w:hAnsi="Times New Roman" w:cs="Times New Roman"/>
-        </w:rPr>
-        <w:tab/>
-      </w:r>
-      <w:r>
-        <w:rPr>
-          <w:rFonts w:ascii="Times New Roman" w:eastAsia="Times New Roman" w:hAnsi="Times New Roman" w:cs="Times New Roman"/>
-        </w:rPr>
-        <w:tab/>
-      </w:r>
-      <w:r>
-        <w:rPr>
-          <w:rFonts w:ascii="Times New Roman" w:eastAsia="Times New Roman" w:hAnsi="Times New Roman" w:cs="Times New Roman"/>
-        </w:rPr>
-        <w:tab/>
-      </w:r>
-      <w:bookmarkStart w:id="0" w:name="_GoBack"/>
-      <w:bookmarkEnd w:id="0"/>
-      <w:r>
-        <w:rPr>
-          <w:rFonts w:ascii="Times New Roman" w:eastAsia="Times New Roman" w:hAnsi="Times New Roman" w:cs="Times New Roman"/>
+          <w:b/>
+        </w:rPr>
+        <w:t>resea</w:t>
+      </w:r>
+      <w:r>
+        <w:rPr>
+          <w:rFonts w:ascii="Times New Roman" w:eastAsia="Times New Roman" w:hAnsi="Times New Roman" w:cs="Times New Roman"/>
+          <w:b/>
+        </w:rPr>
+        <w:t xml:space="preserve">rch methodology and technology stack of Mobile </w:t>
+      </w:r>
+      <w:r>
+        <w:rPr>
+          <w:rFonts w:ascii="Times New Roman" w:eastAsia="Times New Roman" w:hAnsi="Times New Roman" w:cs="Times New Roman"/>
+          <w:b/>
         </w:rPr>
         <w:t>Augmented Reality in education.</w:t>
       </w:r>
     </w:p>
-    <w:p/>
+    <w:p>
+      <w:pPr>
+        <w:jc w:val="center"/>
+      </w:pPr>
+    </w:p>
     <w:tbl>
       <w:tblPr>
         <w:tblStyle w:val="a0"/>
@@ -95,124 +84,83 @@
                 <w:rFonts w:ascii="Times New Roman" w:eastAsia="Times New Roman" w:hAnsi="Times New Roman" w:cs="Times New Roman"/>
                 <w:color w:val="000000"/>
               </w:rPr>
-              <w:t xml:space="preserve"> 1</w:t>
-            </w:r>
-            <w:r>
-              <w:rPr>
-                <w:rFonts w:ascii="Times New Roman" w:eastAsia="Times New Roman" w:hAnsi="Times New Roman" w:cs="Times New Roman"/>
-                <w:color w:val="000000"/>
-                <w:vertAlign w:val="superscript"/>
-              </w:rPr>
-              <w:t>st</w:t>
-            </w:r>
-            <w:r>
-              <w:rPr>
-                <w:rFonts w:ascii="Times New Roman" w:eastAsia="Times New Roman" w:hAnsi="Times New Roman" w:cs="Times New Roman"/>
-              </w:rPr>
               <w:t xml:space="preserve"> </w:t>
             </w:r>
-            <w:proofErr w:type="spellStart"/>
-            <w:r>
-              <w:rPr>
-                <w:rFonts w:ascii="Times New Roman" w:eastAsia="Times New Roman" w:hAnsi="Times New Roman" w:cs="Times New Roman"/>
-              </w:rPr>
-              <w:t>Ferdous</w:t>
-            </w:r>
-            <w:proofErr w:type="spellEnd"/>
-            <w:r>
-              <w:rPr>
-                <w:rFonts w:ascii="Times New Roman" w:eastAsia="Times New Roman" w:hAnsi="Times New Roman" w:cs="Times New Roman"/>
+            <w:r>
+              <w:rPr>
+                <w:rFonts w:ascii="Times New Roman" w:eastAsia="Times New Roman" w:hAnsi="Times New Roman" w:cs="Times New Roman"/>
+                <w:b/>
+              </w:rPr>
+              <w:t>Ferdous Zeaul Islam</w:t>
+            </w:r>
+            <w:r>
+              <w:rPr>
+                <w:rFonts w:ascii="Times New Roman" w:eastAsia="Times New Roman" w:hAnsi="Times New Roman" w:cs="Times New Roman"/>
+                <w:color w:val="000000"/>
               </w:rPr>
               <w:t xml:space="preserve"> </w:t>
             </w:r>
-            <w:proofErr w:type="spellStart"/>
-            <w:r>
-              <w:rPr>
-                <w:rFonts w:ascii="Times New Roman" w:eastAsia="Times New Roman" w:hAnsi="Times New Roman" w:cs="Times New Roman"/>
-              </w:rPr>
-              <w:t>Zeaul</w:t>
-            </w:r>
-            <w:proofErr w:type="spellEnd"/>
-            <w:r>
-              <w:rPr>
-                <w:rFonts w:ascii="Times New Roman" w:eastAsia="Times New Roman" w:hAnsi="Times New Roman" w:cs="Times New Roman"/>
-              </w:rPr>
-              <w:t xml:space="preserve"> Islam</w:t>
-            </w:r>
-            <w:r>
-              <w:rPr>
-                <w:rFonts w:ascii="Times New Roman" w:eastAsia="Times New Roman" w:hAnsi="Times New Roman" w:cs="Times New Roman"/>
-                <w:color w:val="000000"/>
+            <w:r>
+              <w:rPr>
+                <w:rFonts w:ascii="Times New Roman" w:eastAsia="Times New Roman" w:hAnsi="Times New Roman" w:cs="Times New Roman"/>
+                <w:color w:val="000000"/>
+              </w:rPr>
+              <w:br/>
+            </w:r>
+            <w:r>
+              <w:rPr>
+                <w:rFonts w:ascii="Times New Roman" w:eastAsia="Times New Roman" w:hAnsi="Times New Roman" w:cs="Times New Roman"/>
               </w:rPr>
               <w:t xml:space="preserve"> </w:t>
             </w:r>
             <w:r>
               <w:rPr>
                 <w:rFonts w:ascii="Times New Roman" w:eastAsia="Times New Roman" w:hAnsi="Times New Roman" w:cs="Times New Roman"/>
-                <w:color w:val="000000"/>
+              </w:rPr>
+              <w:t>D</w:t>
+            </w:r>
+            <w:r>
+              <w:rPr>
+                <w:rFonts w:ascii="Times New Roman" w:eastAsia="Times New Roman" w:hAnsi="Times New Roman" w:cs="Times New Roman"/>
+              </w:rPr>
+              <w:t>epartment of Electrical and Computer Engineering</w:t>
+            </w:r>
+            <w:r>
+              <w:rPr>
+                <w:rFonts w:ascii="Times New Roman" w:eastAsia="Times New Roman" w:hAnsi="Times New Roman" w:cs="Times New Roman"/>
               </w:rPr>
               <w:br/>
-            </w:r>
-            <w:r>
-              <w:rPr>
-                <w:rFonts w:ascii="Times New Roman" w:eastAsia="Times New Roman" w:hAnsi="Times New Roman" w:cs="Times New Roman"/>
-              </w:rPr>
-              <w:t xml:space="preserve"> </w:t>
-            </w:r>
-            <w:r>
-              <w:rPr>
-                <w:rFonts w:ascii="Times New Roman" w:eastAsia="Times New Roman" w:hAnsi="Times New Roman" w:cs="Times New Roman"/>
-                <w:i/>
-              </w:rPr>
-              <w:t>D</w:t>
-            </w:r>
-            <w:r>
-              <w:rPr>
-                <w:rFonts w:ascii="Times New Roman" w:eastAsia="Times New Roman" w:hAnsi="Times New Roman" w:cs="Times New Roman"/>
-                <w:i/>
-              </w:rPr>
-              <w:t>epartment of Electrical and Computer Engineering</w:t>
-            </w:r>
-            <w:r>
-              <w:rPr>
-                <w:rFonts w:ascii="Times New Roman" w:eastAsia="Times New Roman" w:hAnsi="Times New Roman" w:cs="Times New Roman"/>
+              <w:t xml:space="preserve"> North South University</w:t>
+            </w:r>
+            <w:r>
+              <w:rPr>
+                <w:rFonts w:ascii="Times New Roman" w:eastAsia="Times New Roman" w:hAnsi="Times New Roman" w:cs="Times New Roman"/>
+              </w:rPr>
+              <w:br/>
+              <w:t xml:space="preserve"> Dhaka, Bangladesh</w:t>
+            </w:r>
+            <w:r>
+              <w:rPr>
+                <w:rFonts w:ascii="Times New Roman" w:eastAsia="Times New Roman" w:hAnsi="Times New Roman" w:cs="Times New Roman"/>
+                <w:color w:val="000000"/>
               </w:rPr>
               <w:br/>
               <w:t xml:space="preserve"> </w:t>
             </w:r>
-            <w:r>
-              <w:rPr>
-                <w:rFonts w:ascii="Times New Roman" w:eastAsia="Times New Roman" w:hAnsi="Times New Roman" w:cs="Times New Roman"/>
-                <w:i/>
-              </w:rPr>
-              <w:t>North South University</w:t>
-            </w:r>
-            <w:r>
-              <w:rPr>
-                <w:rFonts w:ascii="Times New Roman" w:eastAsia="Times New Roman" w:hAnsi="Times New Roman" w:cs="Times New Roman"/>
-                <w:i/>
-              </w:rPr>
-              <w:br/>
-            </w:r>
-            <w:r>
-              <w:rPr>
-                <w:rFonts w:ascii="Times New Roman" w:eastAsia="Times New Roman" w:hAnsi="Times New Roman" w:cs="Times New Roman"/>
-              </w:rPr>
-              <w:t xml:space="preserve"> Dhaka, Bangladesh</w:t>
-            </w:r>
-            <w:r>
-              <w:rPr>
-                <w:rFonts w:ascii="Times New Roman" w:eastAsia="Times New Roman" w:hAnsi="Times New Roman" w:cs="Times New Roman"/>
-                <w:color w:val="000000"/>
-              </w:rPr>
-              <w:br/>
+            <w:hyperlink r:id="rId7" w:history="1">
+              <w:r>
+                <w:rPr>
+                  <w:rStyle w:val="Hyperlink"/>
+                  <w:rFonts w:ascii="Times New Roman" w:eastAsia="Times New Roman" w:hAnsi="Times New Roman" w:cs="Times New Roman"/>
+                </w:rPr>
+                <w:t>ferdous.islam@northsouth.edu</w:t>
+              </w:r>
+            </w:hyperlink>
+            <w:r>
+              <w:rPr>
+                <w:rFonts w:ascii="Times New Roman" w:eastAsia="Times New Roman" w:hAnsi="Times New Roman" w:cs="Times New Roman"/>
+              </w:rPr>
               <w:t xml:space="preserve"> </w:t>
-            </w:r>
-            <w:r>
-              <w:rPr>
-                <w:rFonts w:ascii="Times New Roman" w:eastAsia="Times New Roman" w:hAnsi="Times New Roman" w:cs="Times New Roman"/>
-              </w:rPr>
-              <w:t>Ferdous.Islam@northsouth.edu</w:t>
             </w:r>
           </w:p>
           <w:p>
@@ -254,19 +202,21 @@
                 <w:color w:val="000000"/>
               </w:rPr>
             </w:pPr>
-            <w:r>
-              <w:rPr>
-                <w:rFonts w:ascii="Times New Roman" w:eastAsia="Times New Roman" w:hAnsi="Times New Roman" w:cs="Times New Roman"/>
-              </w:rPr>
-              <w:t>2</w:t>
-            </w:r>
-            <w:r>
-              <w:rPr>
-                <w:rFonts w:ascii="Times New Roman" w:eastAsia="Times New Roman" w:hAnsi="Times New Roman" w:cs="Times New Roman"/>
-                <w:color w:val="000000"/>
-                <w:vertAlign w:val="superscript"/>
-              </w:rPr>
-              <w:t>nd</w:t>
+            <w:proofErr w:type="spellStart"/>
+            <w:r>
+              <w:rPr>
+                <w:rFonts w:ascii="Times New Roman" w:eastAsia="Times New Roman" w:hAnsi="Times New Roman" w:cs="Times New Roman"/>
+                <w:b/>
+              </w:rPr>
+              <w:t>Rifat</w:t>
+            </w:r>
+            <w:proofErr w:type="spellEnd"/>
+            <w:r>
+              <w:rPr>
+                <w:rFonts w:ascii="Times New Roman" w:eastAsia="Times New Roman" w:hAnsi="Times New Roman" w:cs="Times New Roman"/>
+                <w:b/>
+              </w:rPr>
+              <w:t xml:space="preserve"> Islam</w:t>
             </w:r>
             <w:r>
               <w:rPr>
@@ -278,75 +228,57 @@
             <w:r>
               <w:rPr>
                 <w:rFonts w:ascii="Times New Roman" w:eastAsia="Times New Roman" w:hAnsi="Times New Roman" w:cs="Times New Roman"/>
-              </w:rPr>
-              <w:t>Rifat Islam</w:t>
-            </w:r>
-            <w:r>
-              <w:rPr>
-                <w:rFonts w:ascii="Times New Roman" w:eastAsia="Times New Roman" w:hAnsi="Times New Roman" w:cs="Times New Roman"/>
-                <w:color w:val="000000"/>
+                <w:color w:val="000000"/>
+              </w:rPr>
+              <w:br/>
+            </w:r>
+            <w:r>
+              <w:rPr>
+                <w:rFonts w:ascii="Times New Roman" w:eastAsia="Times New Roman" w:hAnsi="Times New Roman" w:cs="Times New Roman"/>
+              </w:rPr>
+              <w:t>D</w:t>
+            </w:r>
+            <w:r>
+              <w:rPr>
+                <w:rFonts w:ascii="Times New Roman" w:eastAsia="Times New Roman" w:hAnsi="Times New Roman" w:cs="Times New Roman"/>
+              </w:rPr>
+              <w:t>epartment of Electrical and Computer Engineering</w:t>
+            </w:r>
+            <w:r>
+              <w:rPr>
+                <w:rFonts w:ascii="Times New Roman" w:eastAsia="Times New Roman" w:hAnsi="Times New Roman" w:cs="Times New Roman"/>
+              </w:rPr>
+              <w:br/>
+              <w:t>North South University</w:t>
+            </w:r>
+            <w:r>
+              <w:rPr>
+                <w:rFonts w:ascii="Times New Roman" w:eastAsia="Times New Roman" w:hAnsi="Times New Roman" w:cs="Times New Roman"/>
+              </w:rPr>
+              <w:br/>
+              <w:t>Dhaka, Bangladesh</w:t>
+            </w:r>
+            <w:r>
+              <w:rPr>
+                <w:rFonts w:ascii="Times New Roman" w:eastAsia="Times New Roman" w:hAnsi="Times New Roman" w:cs="Times New Roman"/>
+                <w:color w:val="000000"/>
+              </w:rPr>
+              <w:br/>
+            </w:r>
+            <w:hyperlink r:id="rId8" w:history="1">
+              <w:r>
+                <w:rPr>
+                  <w:rStyle w:val="Hyperlink"/>
+                  <w:rFonts w:ascii="Times New Roman" w:eastAsia="Times New Roman" w:hAnsi="Times New Roman" w:cs="Times New Roman"/>
+                </w:rPr>
+                <w:t>rifat.islam173@northsouth.edu</w:t>
+              </w:r>
+            </w:hyperlink>
+            <w:r>
+              <w:rPr>
+                <w:rFonts w:ascii="Times New Roman" w:eastAsia="Times New Roman" w:hAnsi="Times New Roman" w:cs="Times New Roman"/>
               </w:rPr>
               <w:t xml:space="preserve"> </w:t>
-            </w:r>
-            <w:r>
-              <w:rPr>
-                <w:rFonts w:ascii="Times New Roman" w:eastAsia="Times New Roman" w:hAnsi="Times New Roman" w:cs="Times New Roman"/>
-                <w:color w:val="000000"/>
-              </w:rPr>
-              <w:br/>
-            </w:r>
-            <w:r>
-              <w:rPr>
-                <w:rFonts w:ascii="Times New Roman" w:eastAsia="Times New Roman" w:hAnsi="Times New Roman" w:cs="Times New Roman"/>
-                <w:i/>
-              </w:rPr>
-              <w:t>D</w:t>
-            </w:r>
-            <w:r>
-              <w:rPr>
-                <w:rFonts w:ascii="Times New Roman" w:eastAsia="Times New Roman" w:hAnsi="Times New Roman" w:cs="Times New Roman"/>
-                <w:i/>
-              </w:rPr>
-              <w:t>epartment of Electrical and Computer Engineering</w:t>
-            </w:r>
-            <w:r>
-              <w:rPr>
-                <w:rFonts w:ascii="Times New Roman" w:eastAsia="Times New Roman" w:hAnsi="Times New Roman" w:cs="Times New Roman"/>
-              </w:rPr>
-              <w:br/>
-            </w:r>
-            <w:r>
-              <w:rPr>
-                <w:rFonts w:ascii="Times New Roman" w:eastAsia="Times New Roman" w:hAnsi="Times New Roman" w:cs="Times New Roman"/>
-                <w:i/>
-              </w:rPr>
-              <w:t>North South University</w:t>
-            </w:r>
-            <w:r>
-              <w:rPr>
-                <w:rFonts w:ascii="Times New Roman" w:eastAsia="Times New Roman" w:hAnsi="Times New Roman" w:cs="Times New Roman"/>
-                <w:i/>
-              </w:rPr>
-              <w:br/>
-            </w:r>
-            <w:r>
-              <w:rPr>
-                <w:rFonts w:ascii="Times New Roman" w:eastAsia="Times New Roman" w:hAnsi="Times New Roman" w:cs="Times New Roman"/>
-              </w:rPr>
-              <w:t>Dhaka, Bangladesh</w:t>
-            </w:r>
-            <w:r>
-              <w:rPr>
-                <w:rFonts w:ascii="Times New Roman" w:eastAsia="Times New Roman" w:hAnsi="Times New Roman" w:cs="Times New Roman"/>
-                <w:color w:val="000000"/>
-              </w:rPr>
-              <w:br/>
-            </w:r>
-            <w:r>
-              <w:rPr>
-                <w:rFonts w:ascii="Times New Roman" w:eastAsia="Times New Roman" w:hAnsi="Times New Roman" w:cs="Times New Roman"/>
-              </w:rPr>
-              <w:t>rifat.islam173@northsouth.edu</w:t>
             </w:r>
           </w:p>
           <w:p>
@@ -360,10 +292,11 @@
               </w:pBdr>
               <w:spacing w:before="360" w:after="40" w:line="240" w:lineRule="auto"/>
               <w:ind w:right="6210"/>
-              <w:jc w:val="center"/>
-              <w:rPr>
-                <w:rFonts w:ascii="Times New Roman" w:eastAsia="Times New Roman" w:hAnsi="Times New Roman" w:cs="Times New Roman"/>
-                <w:color w:val="000000"/>
+              <w:rPr>
+                <w:rFonts w:ascii="Times New Roman" w:eastAsia="Times New Roman" w:hAnsi="Times New Roman" w:cs="Times New Roman"/>
+                <w:color w:val="000000"/>
+                <w:sz w:val="16"/>
+                <w:szCs w:val="16"/>
               </w:rPr>
             </w:pPr>
           </w:p>
@@ -388,18 +321,21 @@
                 <w:color w:val="000000"/>
               </w:rPr>
             </w:pPr>
-            <w:r>
-              <w:rPr>
-                <w:rFonts w:ascii="Times New Roman" w:eastAsia="Times New Roman" w:hAnsi="Times New Roman" w:cs="Times New Roman"/>
-              </w:rPr>
-              <w:t>3</w:t>
-            </w:r>
-            <w:r>
-              <w:rPr>
-                <w:rFonts w:ascii="Times New Roman" w:eastAsia="Times New Roman" w:hAnsi="Times New Roman" w:cs="Times New Roman"/>
-                <w:vertAlign w:val="superscript"/>
-              </w:rPr>
-              <w:t>rd</w:t>
+            <w:proofErr w:type="spellStart"/>
+            <w:r>
+              <w:rPr>
+                <w:rFonts w:ascii="Times New Roman" w:eastAsia="Times New Roman" w:hAnsi="Times New Roman" w:cs="Times New Roman"/>
+                <w:b/>
+              </w:rPr>
+              <w:t>Ashfaq</w:t>
+            </w:r>
+            <w:proofErr w:type="spellEnd"/>
+            <w:r>
+              <w:rPr>
+                <w:rFonts w:ascii="Times New Roman" w:eastAsia="Times New Roman" w:hAnsi="Times New Roman" w:cs="Times New Roman"/>
+                <w:b/>
+              </w:rPr>
+              <w:t xml:space="preserve"> Jamil</w:t>
             </w:r>
             <w:r>
               <w:rPr>
@@ -411,90 +347,82 @@
             <w:r>
               <w:rPr>
                 <w:rFonts w:ascii="Times New Roman" w:eastAsia="Times New Roman" w:hAnsi="Times New Roman" w:cs="Times New Roman"/>
-              </w:rPr>
-              <w:t>Ashfaq Jamil</w:t>
-            </w:r>
-            <w:r>
-              <w:rPr>
-                <w:rFonts w:ascii="Times New Roman" w:eastAsia="Times New Roman" w:hAnsi="Times New Roman" w:cs="Times New Roman"/>
-                <w:color w:val="000000"/>
+                <w:color w:val="000000"/>
+              </w:rPr>
+              <w:br/>
+            </w:r>
+            <w:r>
+              <w:rPr>
+                <w:rFonts w:ascii="Times New Roman" w:eastAsia="Times New Roman" w:hAnsi="Times New Roman" w:cs="Times New Roman"/>
+              </w:rPr>
+              <w:t>D</w:t>
+            </w:r>
+            <w:r>
+              <w:rPr>
+                <w:rFonts w:ascii="Times New Roman" w:eastAsia="Times New Roman" w:hAnsi="Times New Roman" w:cs="Times New Roman"/>
+              </w:rPr>
+              <w:t>epartment of Electrical and Computer Engineering</w:t>
+            </w:r>
+            <w:r>
+              <w:rPr>
+                <w:rFonts w:ascii="Times New Roman" w:eastAsia="Times New Roman" w:hAnsi="Times New Roman" w:cs="Times New Roman"/>
+                <w:color w:val="000000"/>
+              </w:rPr>
+              <w:br/>
+            </w:r>
+            <w:r>
+              <w:rPr>
+                <w:rFonts w:ascii="Times New Roman" w:eastAsia="Times New Roman" w:hAnsi="Times New Roman" w:cs="Times New Roman"/>
+              </w:rPr>
+              <w:t>North South University</w:t>
+            </w:r>
+            <w:r>
+              <w:rPr>
+                <w:rFonts w:ascii="Times New Roman" w:eastAsia="Times New Roman" w:hAnsi="Times New Roman" w:cs="Times New Roman"/>
+                <w:color w:val="000000"/>
+              </w:rPr>
+              <w:br/>
+            </w:r>
+            <w:r>
+              <w:rPr>
+                <w:rFonts w:ascii="Times New Roman" w:eastAsia="Times New Roman" w:hAnsi="Times New Roman" w:cs="Times New Roman"/>
+              </w:rPr>
+              <w:t>Dhaka</w:t>
+            </w:r>
+            <w:r>
+              <w:rPr>
+                <w:rFonts w:ascii="Times New Roman" w:eastAsia="Times New Roman" w:hAnsi="Times New Roman" w:cs="Times New Roman"/>
+                <w:color w:val="000000"/>
+              </w:rPr>
+              <w:t xml:space="preserve">, </w:t>
+            </w:r>
+            <w:r>
+              <w:rPr>
+                <w:rFonts w:ascii="Times New Roman" w:eastAsia="Times New Roman" w:hAnsi="Times New Roman" w:cs="Times New Roman"/>
+              </w:rPr>
+              <w:t>Bangladesh</w:t>
+            </w:r>
+            <w:r>
+              <w:rPr>
+                <w:rFonts w:ascii="Times New Roman" w:eastAsia="Times New Roman" w:hAnsi="Times New Roman" w:cs="Times New Roman"/>
+                <w:color w:val="000000"/>
+              </w:rPr>
+              <w:br/>
+            </w:r>
+            <w:hyperlink r:id="rId9" w:history="1">
+              <w:r>
+                <w:rPr>
+                  <w:rStyle w:val="Hyperlink"/>
+                  <w:rFonts w:ascii="Times New Roman" w:eastAsia="Times New Roman" w:hAnsi="Times New Roman" w:cs="Times New Roman"/>
+                </w:rPr>
+                <w:t>ashfaq.jamil@northsouth.edu</w:t>
+              </w:r>
+            </w:hyperlink>
+            <w:r>
+              <w:rPr>
+                <w:rFonts w:ascii="Times New Roman" w:eastAsia="Times New Roman" w:hAnsi="Times New Roman" w:cs="Times New Roman"/>
               </w:rPr>
               <w:t xml:space="preserve"> </w:t>
-            </w:r>
-            <w:r>
-              <w:rPr>
-                <w:rFonts w:ascii="Times New Roman" w:eastAsia="Times New Roman" w:hAnsi="Times New Roman" w:cs="Times New Roman"/>
-                <w:color w:val="000000"/>
-              </w:rPr>
-              <w:br/>
-            </w:r>
-            <w:r>
-              <w:rPr>
-                <w:rFonts w:ascii="Times New Roman" w:eastAsia="Times New Roman" w:hAnsi="Times New Roman" w:cs="Times New Roman"/>
-                <w:i/>
-              </w:rPr>
-              <w:t>D</w:t>
-            </w:r>
-            <w:r>
-              <w:rPr>
-                <w:rFonts w:ascii="Times New Roman" w:eastAsia="Times New Roman" w:hAnsi="Times New Roman" w:cs="Times New Roman"/>
-                <w:i/>
-              </w:rPr>
-              <w:t>epartment of Electrical and Computer Engineering</w:t>
-            </w:r>
-            <w:r>
-              <w:rPr>
-                <w:rFonts w:ascii="Times New Roman" w:eastAsia="Times New Roman" w:hAnsi="Times New Roman" w:cs="Times New Roman"/>
-                <w:color w:val="000000"/>
-              </w:rPr>
-              <w:br/>
-            </w:r>
-            <w:r>
-              <w:rPr>
-                <w:rFonts w:ascii="Times New Roman" w:eastAsia="Times New Roman" w:hAnsi="Times New Roman" w:cs="Times New Roman"/>
-                <w:i/>
-              </w:rPr>
-              <w:t>North South University</w:t>
-            </w:r>
-            <w:r>
-              <w:rPr>
-                <w:rFonts w:ascii="Times New Roman" w:eastAsia="Times New Roman" w:hAnsi="Times New Roman" w:cs="Times New Roman"/>
-                <w:i/>
-                <w:color w:val="000000"/>
-              </w:rPr>
-              <w:br/>
-            </w:r>
-            <w:r>
-              <w:rPr>
-                <w:rFonts w:ascii="Times New Roman" w:eastAsia="Times New Roman" w:hAnsi="Times New Roman" w:cs="Times New Roman"/>
-              </w:rPr>
-              <w:t>Dhaka</w:t>
-            </w:r>
-            <w:r>
-              <w:rPr>
-                <w:rFonts w:ascii="Times New Roman" w:eastAsia="Times New Roman" w:hAnsi="Times New Roman" w:cs="Times New Roman"/>
-                <w:color w:val="000000"/>
-              </w:rPr>
-              <w:t xml:space="preserve">, </w:t>
-            </w:r>
-            <w:r>
-              <w:rPr>
-                <w:rFonts w:ascii="Times New Roman" w:eastAsia="Times New Roman" w:hAnsi="Times New Roman" w:cs="Times New Roman"/>
-              </w:rPr>
-              <w:t>Bangladesh</w:t>
-            </w:r>
-            <w:r>
-              <w:rPr>
-                <w:rFonts w:ascii="Times New Roman" w:eastAsia="Times New Roman" w:hAnsi="Times New Roman" w:cs="Times New Roman"/>
-                <w:color w:val="000000"/>
-              </w:rPr>
-              <w:br/>
-            </w:r>
-            <w:r>
-              <w:rPr>
-                <w:rFonts w:ascii="Times New Roman" w:eastAsia="Times New Roman" w:hAnsi="Times New Roman" w:cs="Times New Roman"/>
-              </w:rPr>
-              <w:t>ashfaq.jamil@northsouth.edu</w:t>
             </w:r>
           </w:p>
           <w:p>
@@ -553,32 +481,50 @@
                 <w:right w:val="nil"/>
                 <w:between w:val="nil"/>
               </w:pBdr>
-              <w:spacing w:before="360" w:after="40" w:line="240" w:lineRule="auto"/>
+              <w:spacing w:after="40" w:line="240" w:lineRule="auto"/>
               <w:jc w:val="center"/>
               <w:rPr>
                 <w:rFonts w:ascii="Times New Roman" w:eastAsia="Times New Roman" w:hAnsi="Times New Roman" w:cs="Times New Roman"/>
-                <w:color w:val="000000"/>
               </w:rPr>
             </w:pPr>
             <w:r>
               <w:rPr>
                 <w:rFonts w:ascii="Times New Roman" w:eastAsia="Times New Roman" w:hAnsi="Times New Roman" w:cs="Times New Roman"/>
-                <w:color w:val="000000"/>
+                <w:b/>
+              </w:rPr>
+              <w:t xml:space="preserve">Shaikh </w:t>
+            </w:r>
+            <w:proofErr w:type="spellStart"/>
+            <w:r>
+              <w:rPr>
+                <w:rFonts w:ascii="Times New Roman" w:eastAsia="Times New Roman" w:hAnsi="Times New Roman" w:cs="Times New Roman"/>
+                <w:b/>
+              </w:rPr>
+              <w:t>Shawon</w:t>
+            </w:r>
+            <w:proofErr w:type="spellEnd"/>
+            <w:r>
+              <w:rPr>
+                <w:rFonts w:ascii="Times New Roman" w:eastAsia="Times New Roman" w:hAnsi="Times New Roman" w:cs="Times New Roman"/>
+                <w:b/>
               </w:rPr>
               <w:t xml:space="preserve"> </w:t>
             </w:r>
-            <w:r>
-              <w:rPr>
-                <w:rFonts w:ascii="Times New Roman" w:eastAsia="Times New Roman" w:hAnsi="Times New Roman" w:cs="Times New Roman"/>
-              </w:rPr>
-              <w:t>4</w:t>
-            </w:r>
-            <w:r>
-              <w:rPr>
-                <w:rFonts w:ascii="Times New Roman" w:eastAsia="Times New Roman" w:hAnsi="Times New Roman" w:cs="Times New Roman"/>
-                <w:vertAlign w:val="superscript"/>
-              </w:rPr>
-              <w:t>th</w:t>
+            <w:proofErr w:type="spellStart"/>
+            <w:r>
+              <w:rPr>
+                <w:rFonts w:ascii="Times New Roman" w:eastAsia="Times New Roman" w:hAnsi="Times New Roman" w:cs="Times New Roman"/>
+                <w:b/>
+              </w:rPr>
+              <w:t>Arefin</w:t>
+            </w:r>
+            <w:proofErr w:type="spellEnd"/>
+            <w:r>
+              <w:rPr>
+                <w:rFonts w:ascii="Times New Roman" w:eastAsia="Times New Roman" w:hAnsi="Times New Roman" w:cs="Times New Roman"/>
+                <w:b/>
+              </w:rPr>
+              <w:t xml:space="preserve"> Shimon</w:t>
             </w:r>
             <w:r>
               <w:rPr>
@@ -590,84 +536,95 @@
             <w:r>
               <w:rPr>
                 <w:rFonts w:ascii="Times New Roman" w:eastAsia="Times New Roman" w:hAnsi="Times New Roman" w:cs="Times New Roman"/>
-              </w:rPr>
-              <w:t>Shaikh Shawon Arefin Shimon</w:t>
-            </w:r>
-            <w:r>
-              <w:rPr>
-                <w:rFonts w:ascii="Times New Roman" w:eastAsia="Times New Roman" w:hAnsi="Times New Roman" w:cs="Times New Roman"/>
-                <w:color w:val="000000"/>
+                <w:color w:val="000000"/>
+              </w:rPr>
+              <w:br/>
+            </w:r>
+            <w:r>
+              <w:rPr>
+                <w:rFonts w:ascii="Times New Roman" w:eastAsia="Times New Roman" w:hAnsi="Times New Roman" w:cs="Times New Roman"/>
               </w:rPr>
               <w:t xml:space="preserve"> </w:t>
             </w:r>
             <w:r>
               <w:rPr>
                 <w:rFonts w:ascii="Times New Roman" w:eastAsia="Times New Roman" w:hAnsi="Times New Roman" w:cs="Times New Roman"/>
-                <w:color w:val="000000"/>
-              </w:rPr>
-              <w:br/>
-            </w:r>
-            <w:r>
-              <w:rPr>
-                <w:rFonts w:ascii="Times New Roman" w:eastAsia="Times New Roman" w:hAnsi="Times New Roman" w:cs="Times New Roman"/>
-              </w:rPr>
-              <w:t xml:space="preserve"> </w:t>
-            </w:r>
-            <w:r>
-              <w:rPr>
-                <w:rFonts w:ascii="Times New Roman" w:eastAsia="Times New Roman" w:hAnsi="Times New Roman" w:cs="Times New Roman"/>
-                <w:i/>
               </w:rPr>
               <w:t>D</w:t>
             </w:r>
             <w:r>
               <w:rPr>
                 <w:rFonts w:ascii="Times New Roman" w:eastAsia="Times New Roman" w:hAnsi="Times New Roman" w:cs="Times New Roman"/>
-                <w:i/>
-              </w:rPr>
-              <w:t>epartment of Electrical and Computer Engineering</w:t>
-            </w:r>
-            <w:r>
-              <w:rPr>
-                <w:rFonts w:ascii="Times New Roman" w:eastAsia="Times New Roman" w:hAnsi="Times New Roman" w:cs="Times New Roman"/>
+              </w:rPr>
+              <w:t xml:space="preserve">epartment of Electrical and Computer Engineering </w:t>
+            </w:r>
+          </w:p>
+          <w:p>
+            <w:pPr>
+              <w:pBdr>
+                <w:top w:val="nil"/>
+                <w:left w:val="nil"/>
+                <w:bottom w:val="nil"/>
+                <w:right w:val="nil"/>
+                <w:between w:val="nil"/>
+              </w:pBdr>
+              <w:spacing w:after="40" w:line="240" w:lineRule="auto"/>
+              <w:jc w:val="center"/>
+              <w:rPr>
+                <w:rFonts w:ascii="Times New Roman" w:eastAsia="Times New Roman" w:hAnsi="Times New Roman" w:cs="Times New Roman"/>
+              </w:rPr>
+            </w:pPr>
+            <w:r>
+              <w:rPr>
+                <w:rFonts w:ascii="Times New Roman" w:eastAsia="Times New Roman" w:hAnsi="Times New Roman" w:cs="Times New Roman"/>
+              </w:rPr>
+              <w:t>North South University.</w:t>
+            </w:r>
+          </w:p>
+          <w:p>
+            <w:pPr>
+              <w:pBdr>
+                <w:top w:val="nil"/>
+                <w:left w:val="nil"/>
+                <w:bottom w:val="nil"/>
+                <w:right w:val="nil"/>
+                <w:between w:val="nil"/>
+              </w:pBdr>
+              <w:spacing w:after="40" w:line="240" w:lineRule="auto"/>
+              <w:jc w:val="center"/>
+              <w:rPr>
+                <w:rFonts w:ascii="Times New Roman" w:eastAsia="Times New Roman" w:hAnsi="Times New Roman" w:cs="Times New Roman"/>
+              </w:rPr>
+            </w:pPr>
+            <w:r>
+              <w:rPr>
+                <w:rFonts w:ascii="Times New Roman" w:eastAsia="Times New Roman" w:hAnsi="Times New Roman" w:cs="Times New Roman"/>
+              </w:rPr>
+              <w:t xml:space="preserve">Dhaka, </w:t>
+            </w:r>
+            <w:r>
+              <w:rPr>
+                <w:rFonts w:ascii="Times New Roman" w:eastAsia="Times New Roman" w:hAnsi="Times New Roman" w:cs="Times New Roman"/>
+              </w:rPr>
+              <w:t>Bangladesh</w:t>
+            </w:r>
+            <w:r>
+              <w:rPr>
+                <w:rFonts w:ascii="Times New Roman" w:eastAsia="Times New Roman" w:hAnsi="Times New Roman" w:cs="Times New Roman"/>
+                <w:color w:val="000000"/>
               </w:rPr>
               <w:br/>
               <w:t xml:space="preserve"> </w:t>
             </w:r>
-            <w:r>
-              <w:rPr>
-                <w:rFonts w:ascii="Times New Roman" w:eastAsia="Times New Roman" w:hAnsi="Times New Roman" w:cs="Times New Roman"/>
-                <w:i/>
-              </w:rPr>
-              <w:t>North South University</w:t>
-            </w:r>
-            <w:r>
-              <w:rPr>
-                <w:rFonts w:ascii="Times New Roman" w:eastAsia="Times New Roman" w:hAnsi="Times New Roman" w:cs="Times New Roman"/>
-                <w:i/>
-              </w:rPr>
-              <w:br/>
-            </w:r>
-            <w:r>
-              <w:rPr>
-                <w:rFonts w:ascii="Times New Roman" w:eastAsia="Times New Roman" w:hAnsi="Times New Roman" w:cs="Times New Roman"/>
-              </w:rPr>
-              <w:t xml:space="preserve"> Dhaka, Bangladesh</w:t>
-            </w:r>
-            <w:r>
-              <w:rPr>
-                <w:rFonts w:ascii="Times New Roman" w:eastAsia="Times New Roman" w:hAnsi="Times New Roman" w:cs="Times New Roman"/>
-                <w:color w:val="000000"/>
-              </w:rPr>
-              <w:br/>
-              <w:t xml:space="preserve"> </w:t>
-            </w:r>
-            <w:r>
-              <w:rPr>
-                <w:rFonts w:ascii="Times New Roman" w:eastAsia="Times New Roman" w:hAnsi="Times New Roman" w:cs="Times New Roman"/>
-              </w:rPr>
-              <w:t>shaikh.shimon@northsouth.edu</w:t>
-            </w:r>
+            <w:hyperlink r:id="rId10" w:history="1">
+              <w:r>
+                <w:rPr>
+                  <w:rStyle w:val="Hyperlink"/>
+                  <w:rFonts w:ascii="Times New Roman" w:eastAsia="Times New Roman" w:hAnsi="Times New Roman" w:cs="Times New Roman"/>
+                </w:rPr>
+                <w:t>shaikh.shimon@northsouth.edu</w:t>
+              </w:r>
+            </w:hyperlink>
           </w:p>
         </w:tc>
         <w:tc>
@@ -694,7 +651,11 @@
         </w:tc>
       </w:tr>
     </w:tbl>
-    <w:p/>
+    <w:p>
+      <w:pPr>
+        <w:jc w:val="center"/>
+      </w:pPr>
+    </w:p>
     <w:p>
       <w:pPr>
         <w:pStyle w:val="Heading2"/>
@@ -707,8 +668,8 @@
           <w:rFonts w:ascii="Times New Roman" w:eastAsia="Times New Roman" w:hAnsi="Times New Roman" w:cs="Times New Roman"/>
         </w:rPr>
       </w:pPr>
-      <w:bookmarkStart w:id="1" w:name="_heading=h.g2xyi0hic57j" w:colFirst="0" w:colLast="0"/>
-      <w:bookmarkEnd w:id="1"/>
+      <w:bookmarkStart w:id="0" w:name="_heading=h.g2xyi0hic57j" w:colFirst="0" w:colLast="0"/>
+      <w:bookmarkEnd w:id="0"/>
       <w:r>
         <w:rPr>
           <w:rFonts w:ascii="Times New Roman" w:eastAsia="Times New Roman" w:hAnsi="Times New Roman" w:cs="Times New Roman"/>
@@ -728,7 +689,13 @@
         <w:rPr>
           <w:rFonts w:ascii="Times New Roman" w:eastAsia="Times New Roman" w:hAnsi="Times New Roman" w:cs="Times New Roman"/>
         </w:rPr>
-        <w:t>In this paper we presented an elaborate survey on three key aspects, (</w:t>
+        <w:t>In this paper we presented an elaborate survey on three</w:t>
+      </w:r>
+      <w:r>
+        <w:rPr>
+          <w:rFonts w:ascii="Times New Roman" w:eastAsia="Times New Roman" w:hAnsi="Times New Roman" w:cs="Times New Roman"/>
+        </w:rPr>
+        <w:t xml:space="preserve"> key aspects- (</w:t>
       </w:r>
       <w:proofErr w:type="spellStart"/>
       <w:r>
@@ -742,7 +709,13 @@
         <w:rPr>
           <w:rFonts w:ascii="Times New Roman" w:eastAsia="Times New Roman" w:hAnsi="Times New Roman" w:cs="Times New Roman"/>
         </w:rPr>
-        <w:t xml:space="preserve">) augmented, reality in education, (ii) research methodology and, (iii) technology stack required for developing an AR application. We conducted this survey with the end result of being able to develop an AR app in mind. The knowledge that we have acquired while conducting this survey is more than adequate for anyone who is willing to get an overview of the technology stack used in AR applications and where the world is currently on implementing AR technology in education. This survey is mostly a collection of knowledge on both positive outcomes and shortcomings of the researches that were conducted on the relevant fields of AR in education, research methodology and AR technology stack. </w:t>
+        <w:t>) augmented</w:t>
+      </w:r>
+      <w:r>
+        <w:rPr>
+          <w:rFonts w:ascii="Times New Roman" w:eastAsia="Times New Roman" w:hAnsi="Times New Roman" w:cs="Times New Roman"/>
+        </w:rPr>
+        <w:t xml:space="preserve"> reality in education, (ii) research methodology and, (iii) technology stack required for developing an AR application. We conducted this survey with the end result of being able to develop an AR app in mind. The knowledge that we have acquired while conducting this survey is more than adequate for anyone who is willing to get an overview of the technology stack used in AR applications and where the world is currently on implementing AR technology in education. This survey is mostly a collection of knowledge on both positive outcomes and shortcomings of the researches that were conducted on the relevant fields of AR in education, research methodology and AR technology stack. </w:t>
       </w:r>
     </w:p>
     <w:p>
@@ -757,8 +730,8 @@
           <w:rFonts w:ascii="Times New Roman" w:eastAsia="Times New Roman" w:hAnsi="Times New Roman" w:cs="Times New Roman"/>
         </w:rPr>
       </w:pPr>
-      <w:bookmarkStart w:id="2" w:name="_heading=h.6mfe2iz0gwfd" w:colFirst="0" w:colLast="0"/>
-      <w:bookmarkEnd w:id="2"/>
+      <w:bookmarkStart w:id="1" w:name="_heading=h.6mfe2iz0gwfd" w:colFirst="0" w:colLast="0"/>
+      <w:bookmarkEnd w:id="1"/>
       <w:r>
         <w:rPr>
           <w:rFonts w:ascii="Times New Roman" w:eastAsia="Times New Roman" w:hAnsi="Times New Roman" w:cs="Times New Roman"/>
@@ -786,56 +759,98 @@
         <w:rPr>
           <w:rFonts w:ascii="Times New Roman" w:eastAsia="Times New Roman" w:hAnsi="Times New Roman" w:cs="Times New Roman"/>
         </w:rPr>
-        <w:t xml:space="preserve">Technologies of the modern era have influenced all fields of human life, education is no different. With the help of technology education is not limited to books and classrooms anymore. One such technology- Augmented Reality (AR) in education has always been a hot topic. The learning experience of students can be greatly improved by introducing visuals in the lesson plan. Augmented reality enhances human experience by overlaying virtual objects into the real-world seamlessly. Thus, augmented reality technologies can undoubtedly enhance the visual aspect of learning. Mobile Augmented Reality (MAR) in </w:t>
-      </w:r>
+        <w:t xml:space="preserve">Technologies of the modern era have influenced all fields of human life, education is no different. With the help of technology education is not limited to books and classrooms anymore. One such technology- Augmented Reality (AR) in education has always been a hot topic. The learning experience of students can be greatly improved by introducing visuals in the lesson plan. Augmented reality enhances human experience by overlaying virtual objects into the real-world seamlessly. Thus, augmented reality technologies can undoubtedly enhance the visual aspect of learning. Mobile Augmented Reality (MAR) in particular can play a vital role. Availability of smartphones and tools like- Unity, Google </w:t>
+      </w:r>
+      <w:proofErr w:type="spellStart"/>
+      <w:r>
+        <w:rPr>
+          <w:rFonts w:ascii="Times New Roman" w:eastAsia="Times New Roman" w:hAnsi="Times New Roman" w:cs="Times New Roman"/>
+        </w:rPr>
+        <w:t>ARCore</w:t>
+      </w:r>
+      <w:proofErr w:type="spellEnd"/>
+      <w:r>
+        <w:rPr>
+          <w:rFonts w:ascii="Times New Roman" w:eastAsia="Times New Roman" w:hAnsi="Times New Roman" w:cs="Times New Roman"/>
+        </w:rPr>
+        <w:t xml:space="preserve">, Apple </w:t>
+      </w:r>
+      <w:proofErr w:type="spellStart"/>
       <w:r>
         <w:rPr>
           <w:rFonts w:ascii="Times New Roman" w:eastAsia="Times New Roman" w:hAnsi="Times New Roman" w:cs="Times New Roman"/>
         </w:rPr>
         <w:lastRenderedPageBreak/>
-        <w:t xml:space="preserve">particular can play a vital role. Availability of smartphones and tools like- Unity, Google </w:t>
+        <w:t>ARKit</w:t>
+      </w:r>
+      <w:proofErr w:type="spellEnd"/>
+      <w:r>
+        <w:rPr>
+          <w:rFonts w:ascii="Times New Roman" w:eastAsia="Times New Roman" w:hAnsi="Times New Roman" w:cs="Times New Roman"/>
+        </w:rPr>
+        <w:t xml:space="preserve"> have made implementation of MAR solutions for education easier than ever before. In this paper we have thoroughly reviewed a total of 18 papers on MAR and described each of their </w:t>
+      </w:r>
+      <w:r>
+        <w:rPr>
+          <w:rFonts w:ascii="Times New Roman" w:eastAsia="Times New Roman" w:hAnsi="Times New Roman" w:cs="Times New Roman"/>
+        </w:rPr>
+        <w:t>uniqueness</w:t>
+      </w:r>
+      <w:r>
+        <w:rPr>
+          <w:rFonts w:ascii="Times New Roman" w:eastAsia="Times New Roman" w:hAnsi="Times New Roman" w:cs="Times New Roman"/>
+        </w:rPr>
+        <w:t xml:space="preserve"> as well as the shortcomings (if any). The study was performed with an aim to- (</w:t>
       </w:r>
       <w:proofErr w:type="spellStart"/>
       <w:r>
         <w:rPr>
           <w:rFonts w:ascii="Times New Roman" w:eastAsia="Times New Roman" w:hAnsi="Times New Roman" w:cs="Times New Roman"/>
         </w:rPr>
-        <w:t>ARCore</w:t>
+        <w:t>i</w:t>
       </w:r>
       <w:proofErr w:type="spellEnd"/>
       <w:r>
         <w:rPr>
           <w:rFonts w:ascii="Times New Roman" w:eastAsia="Times New Roman" w:hAnsi="Times New Roman" w:cs="Times New Roman"/>
         </w:rPr>
-        <w:t xml:space="preserve">, Apple </w:t>
-      </w:r>
-      <w:proofErr w:type="spellStart"/>
-      <w:r>
-        <w:rPr>
-          <w:rFonts w:ascii="Times New Roman" w:eastAsia="Times New Roman" w:hAnsi="Times New Roman" w:cs="Times New Roman"/>
-        </w:rPr>
-        <w:t>ARKit</w:t>
-      </w:r>
-      <w:proofErr w:type="spellEnd"/>
-      <w:r>
-        <w:rPr>
-          <w:rFonts w:ascii="Times New Roman" w:eastAsia="Times New Roman" w:hAnsi="Times New Roman" w:cs="Times New Roman"/>
-        </w:rPr>
-        <w:t xml:space="preserve"> have made implementation of MAR solutions for education easier than ever before. In this paper we have thoroughly reviewed a total of 18 papers on MAR and described each of their positive sides as well as the shortcomings (if any). The study was performed with an aim to- (</w:t>
-      </w:r>
-      <w:proofErr w:type="spellStart"/>
-      <w:r>
-        <w:rPr>
-          <w:rFonts w:ascii="Times New Roman" w:eastAsia="Times New Roman" w:hAnsi="Times New Roman" w:cs="Times New Roman"/>
-        </w:rPr>
-        <w:t>i</w:t>
-      </w:r>
-      <w:proofErr w:type="spellEnd"/>
-      <w:r>
-        <w:rPr>
-          <w:rFonts w:ascii="Times New Roman" w:eastAsia="Times New Roman" w:hAnsi="Times New Roman" w:cs="Times New Roman"/>
-        </w:rPr>
-        <w:t xml:space="preserve">) understand research methodology for MAR in education and (ii) identify appropriate technology stack used for MAR application development. The whole paper is divided into 5 sections- (I) Introduction, (II) Literature Selection Methodology; describing how and which type of papers were selected (III) Literature Review; containing in depth review of each paper, (IV) Findings; overall summary of the important insights gained from the review and (V) Conclusion. </w:t>
+        <w:t>) understand research methodology for MAR in education and (ii) identify appropriate technology stack used for MAR application development. The whole paper is divided into 5 sections- (I) Introduction, (II) L</w:t>
+      </w:r>
+      <w:r>
+        <w:rPr>
+          <w:rFonts w:ascii="Times New Roman" w:eastAsia="Times New Roman" w:hAnsi="Times New Roman" w:cs="Times New Roman"/>
+        </w:rPr>
+        <w:t>iterature Selection Methodology,</w:t>
+      </w:r>
+      <w:r>
+        <w:rPr>
+          <w:rFonts w:ascii="Times New Roman" w:eastAsia="Times New Roman" w:hAnsi="Times New Roman" w:cs="Times New Roman"/>
+        </w:rPr>
+        <w:t xml:space="preserve"> describing how and which type of papers were s</w:t>
+      </w:r>
+      <w:r>
+        <w:rPr>
+          <w:rFonts w:ascii="Times New Roman" w:eastAsia="Times New Roman" w:hAnsi="Times New Roman" w:cs="Times New Roman"/>
+        </w:rPr>
+        <w:t>elected, (III) Literature Review,</w:t>
+      </w:r>
+      <w:r>
+        <w:rPr>
+          <w:rFonts w:ascii="Times New Roman" w:eastAsia="Times New Roman" w:hAnsi="Times New Roman" w:cs="Times New Roman"/>
+        </w:rPr>
+        <w:t xml:space="preserve"> containing in depth revi</w:t>
+      </w:r>
+      <w:r>
+        <w:rPr>
+          <w:rFonts w:ascii="Times New Roman" w:eastAsia="Times New Roman" w:hAnsi="Times New Roman" w:cs="Times New Roman"/>
+        </w:rPr>
+        <w:t>ew of each paper, (IV) Findings,</w:t>
+      </w:r>
+      <w:r>
+        <w:rPr>
+          <w:rFonts w:ascii="Times New Roman" w:eastAsia="Times New Roman" w:hAnsi="Times New Roman" w:cs="Times New Roman"/>
+        </w:rPr>
+        <w:t xml:space="preserve"> overall summary of the important insights gained from the review and (V) Conclusion. </w:t>
       </w:r>
     </w:p>
     <w:p>
@@ -868,8 +883,8 @@
           <w:rFonts w:ascii="Times New Roman" w:eastAsia="Times New Roman" w:hAnsi="Times New Roman" w:cs="Times New Roman"/>
         </w:rPr>
       </w:pPr>
-      <w:bookmarkStart w:id="3" w:name="_heading=h.30j0zll" w:colFirst="0" w:colLast="0"/>
-      <w:bookmarkEnd w:id="3"/>
+      <w:bookmarkStart w:id="2" w:name="_heading=h.30j0zll" w:colFirst="0" w:colLast="0"/>
+      <w:bookmarkEnd w:id="2"/>
       <w:r>
         <w:rPr>
           <w:rFonts w:ascii="Times New Roman" w:eastAsia="Times New Roman" w:hAnsi="Times New Roman" w:cs="Times New Roman"/>
@@ -897,7 +912,19 @@
         <w:rPr>
           <w:rFonts w:ascii="Times New Roman" w:eastAsia="Times New Roman" w:hAnsi="Times New Roman" w:cs="Times New Roman"/>
         </w:rPr>
-        <w:t>The papers collected for review were all taken from reputed publications- ACM [1], IEEE-Xplore [2], Springer [3] and Elsevier [4] Keywords- “Augmented Reality Education Survey”, “Mobile Augmented Reality in Education”, “Android App Augmented Reality in Education” etc. were used for searching. All papers are within the last 5 years with a few exceptions. Most of the papers were published from Bangladesh, India and other Asian countries.</w:t>
+        <w:t>The papers collected for review were all taken from reputed publications- ACM [1], IEEE-Xplore [2], Springer [3] and Elsevier [4]</w:t>
+      </w:r>
+      <w:r>
+        <w:rPr>
+          <w:rFonts w:ascii="Times New Roman" w:eastAsia="Times New Roman" w:hAnsi="Times New Roman" w:cs="Times New Roman"/>
+        </w:rPr>
+        <w:t>.</w:t>
+      </w:r>
+      <w:r>
+        <w:rPr>
+          <w:rFonts w:ascii="Times New Roman" w:eastAsia="Times New Roman" w:hAnsi="Times New Roman" w:cs="Times New Roman"/>
+        </w:rPr>
+        <w:t xml:space="preserve"> Keywords- “Augmented Reality Education Survey”, “Mobile Augmented Reality in Education”, “Android App Augmented Reality in Education” etc. were used for searching. All papers are within the last 5 years with a few exceptions. Most of the papers were published from Bangladesh, India and other Asian countries.</w:t>
       </w:r>
     </w:p>
     <w:p>
@@ -930,8 +957,8 @@
           <w:rFonts w:ascii="Times New Roman" w:eastAsia="Times New Roman" w:hAnsi="Times New Roman" w:cs="Times New Roman"/>
         </w:rPr>
       </w:pPr>
-      <w:bookmarkStart w:id="4" w:name="_heading=h.1fob9te" w:colFirst="0" w:colLast="0"/>
-      <w:bookmarkEnd w:id="4"/>
+      <w:bookmarkStart w:id="3" w:name="_heading=h.1fob9te" w:colFirst="0" w:colLast="0"/>
+      <w:bookmarkEnd w:id="3"/>
       <w:r>
         <w:rPr>
           <w:rFonts w:ascii="Times New Roman" w:eastAsia="Times New Roman" w:hAnsi="Times New Roman" w:cs="Times New Roman"/>
@@ -1040,6 +1067,32 @@
     </w:p>
     <w:p>
       <w:pPr>
+        <w:jc w:val="both"/>
+        <w:rPr>
+          <w:rFonts w:ascii="Times New Roman" w:eastAsia="Times New Roman" w:hAnsi="Times New Roman" w:cs="Times New Roman"/>
+        </w:rPr>
+      </w:pPr>
+    </w:p>
+    <w:p>
+      <w:pPr>
+        <w:jc w:val="both"/>
+        <w:rPr>
+          <w:rFonts w:ascii="Times New Roman" w:eastAsia="Times New Roman" w:hAnsi="Times New Roman" w:cs="Times New Roman"/>
+        </w:rPr>
+      </w:pPr>
+    </w:p>
+    <w:p>
+      <w:pPr>
+        <w:jc w:val="both"/>
+        <w:rPr>
+          <w:rFonts w:ascii="Times New Roman" w:eastAsia="Times New Roman" w:hAnsi="Times New Roman" w:cs="Times New Roman"/>
+        </w:rPr>
+      </w:pPr>
+      <w:bookmarkStart w:id="4" w:name="_GoBack"/>
+      <w:bookmarkEnd w:id="4"/>
+    </w:p>
+    <w:p>
+      <w:pPr>
         <w:numPr>
           <w:ilvl w:val="0"/>
           <w:numId w:val="4"/>
@@ -1053,6 +1106,7 @@
         <w:rPr>
           <w:rFonts w:ascii="Times New Roman" w:eastAsia="Times New Roman" w:hAnsi="Times New Roman" w:cs="Times New Roman"/>
         </w:rPr>
+        <w:lastRenderedPageBreak/>
         <w:t>Medical Visualization: AR can be a training aid for surgery if patient’s data can be collected.</w:t>
       </w:r>
     </w:p>
@@ -1071,7 +1125,6 @@
         <w:rPr>
           <w:rFonts w:ascii="Times New Roman" w:eastAsia="Times New Roman" w:hAnsi="Times New Roman" w:cs="Times New Roman"/>
         </w:rPr>
-        <w:lastRenderedPageBreak/>
         <w:t>Maintenance and Repair: Instructions might be easier to understand if they were available, not as manuals with text and pictures, but rather as 3D drawings superimposed upon the actual equipment, showing step-by-step the tasks that need to be done and how to do them.</w:t>
       </w:r>
     </w:p>
@@ -1371,7 +1424,15 @@
           <w:rFonts w:ascii="Times New Roman" w:eastAsia="Times New Roman" w:hAnsi="Times New Roman" w:cs="Times New Roman"/>
           <w:color w:val="24292E"/>
         </w:rPr>
-        <w:t>In this paper, the authors introduced AR technologies aspects and their encouraging potential in education and learning. In short, the authors described the technology thoroughly and the possible impact of AR technology in educational sectors. The combination of AR technology with educational content creates new types of automated applications. It acts to enhance the effectiveness and attractiveness of teaching and learning for students in real-life scenarios. Augmented Reality is a new medium, combining aspects from ubiquitous computing, tangible computing, and social computing. Augmented Reality has the power to change how we use computers and mobile devices.</w:t>
+        <w:t xml:space="preserve">In this paper, the authors introduced AR technologies aspects and their encouraging potential in education and learning. In short, the authors described the technology thoroughly and the possible impact of AR technology in educational sectors. The combination of AR technology with educational content creates new types of automated applications. It acts to enhance the effectiveness and attractiveness of teaching and learning for students in real-life scenarios. Augmented Reality is a new medium, combining </w:t>
+      </w:r>
+      <w:r>
+        <w:rPr>
+          <w:rFonts w:ascii="Times New Roman" w:eastAsia="Times New Roman" w:hAnsi="Times New Roman" w:cs="Times New Roman"/>
+          <w:color w:val="24292E"/>
+        </w:rPr>
+        <w:lastRenderedPageBreak/>
+        <w:t>aspects from ubiquitous computing, tangible computing, and social computing. Augmented Reality has the power to change how we use computers and mobile devices.</w:t>
       </w:r>
     </w:p>
     <w:p>
@@ -1387,7 +1448,6 @@
         <w:rPr>
           <w:rFonts w:ascii="Times New Roman" w:eastAsia="Times New Roman" w:hAnsi="Times New Roman" w:cs="Times New Roman"/>
         </w:rPr>
-        <w:lastRenderedPageBreak/>
         <w:t>AR Technology in a nutshell:</w:t>
       </w:r>
     </w:p>
@@ -1617,6 +1677,7 @@
         <w:rPr>
           <w:rFonts w:ascii="Times New Roman" w:eastAsia="Times New Roman" w:hAnsi="Times New Roman" w:cs="Times New Roman"/>
         </w:rPr>
+        <w:lastRenderedPageBreak/>
         <w:t>A contradictory conclusion was found, while some literature claiming AR reduces cognitive load and others claiming AR increases cognitive load.</w:t>
       </w:r>
     </w:p>
@@ -1635,7 +1696,6 @@
         <w:rPr>
           <w:rFonts w:ascii="Times New Roman" w:eastAsia="Times New Roman" w:hAnsi="Times New Roman" w:cs="Times New Roman"/>
         </w:rPr>
-        <w:lastRenderedPageBreak/>
         <w:t>Another study found that one of the limitations of AR education settings are the teachers. This is because most of the existing AR education-based app does not have an easy way to modify or add new content.</w:t>
       </w:r>
     </w:p>
@@ -2111,20 +2171,14 @@
           <w:rFonts w:ascii="Times New Roman" w:eastAsia="Times New Roman" w:hAnsi="Times New Roman" w:cs="Times New Roman"/>
           <w:b/>
         </w:rPr>
+        <w:lastRenderedPageBreak/>
         <w:t xml:space="preserve">Save a map of the environment: </w:t>
       </w:r>
       <w:r>
         <w:rPr>
           <w:rFonts w:ascii="Times New Roman" w:eastAsia="Times New Roman" w:hAnsi="Times New Roman" w:cs="Times New Roman"/>
         </w:rPr>
-        <w:t xml:space="preserve">It allows the user to save the first augmented-reality experience in an unknown environment. All the experience associated with the experience can be saved on a </w:t>
-      </w:r>
-      <w:r>
-        <w:rPr>
-          <w:rFonts w:ascii="Times New Roman" w:eastAsia="Times New Roman" w:hAnsi="Times New Roman" w:cs="Times New Roman"/>
-        </w:rPr>
-        <w:lastRenderedPageBreak/>
-        <w:t xml:space="preserve">card. This card can later be used to reload the AR experiences when the user is in the same environment. This will cause the detection and tracking process to be </w:t>
+        <w:t xml:space="preserve">It allows the user to save the first augmented-reality experience in an unknown environment. All the experience associated with the experience can be saved on a card. This card can later be used to reload the AR experiences when the user is in the same environment. This will cause the detection and tracking process to be </w:t>
       </w:r>
       <w:proofErr w:type="spellStart"/>
       <w:r>
@@ -2552,15 +2606,43 @@
     </w:p>
     <w:p>
       <w:pPr>
-        <w:jc w:val="both"/>
-        <w:rPr>
-          <w:rFonts w:ascii="Times New Roman" w:eastAsia="Times New Roman" w:hAnsi="Times New Roman" w:cs="Times New Roman"/>
-        </w:rPr>
-      </w:pPr>
-      <w:r>
-        <w:rPr>
-          <w:rFonts w:ascii="Times New Roman" w:eastAsia="Times New Roman" w:hAnsi="Times New Roman" w:cs="Times New Roman"/>
-        </w:rPr>
+        <w:ind w:firstLine="720"/>
+        <w:jc w:val="both"/>
+        <w:rPr>
+          <w:rFonts w:ascii="Times New Roman" w:eastAsia="Times New Roman" w:hAnsi="Times New Roman" w:cs="Times New Roman"/>
+        </w:rPr>
+      </w:pPr>
+    </w:p>
+    <w:p>
+      <w:pPr>
+        <w:ind w:firstLine="720"/>
+        <w:jc w:val="both"/>
+        <w:rPr>
+          <w:rFonts w:ascii="Times New Roman" w:eastAsia="Times New Roman" w:hAnsi="Times New Roman" w:cs="Times New Roman"/>
+        </w:rPr>
+      </w:pPr>
+    </w:p>
+    <w:p>
+      <w:pPr>
+        <w:ind w:firstLine="720"/>
+        <w:jc w:val="both"/>
+        <w:rPr>
+          <w:rFonts w:ascii="Times New Roman" w:eastAsia="Times New Roman" w:hAnsi="Times New Roman" w:cs="Times New Roman"/>
+        </w:rPr>
+      </w:pPr>
+    </w:p>
+    <w:p>
+      <w:pPr>
+        <w:jc w:val="both"/>
+        <w:rPr>
+          <w:rFonts w:ascii="Times New Roman" w:eastAsia="Times New Roman" w:hAnsi="Times New Roman" w:cs="Times New Roman"/>
+        </w:rPr>
+      </w:pPr>
+      <w:r>
+        <w:rPr>
+          <w:rFonts w:ascii="Times New Roman" w:eastAsia="Times New Roman" w:hAnsi="Times New Roman" w:cs="Times New Roman"/>
+        </w:rPr>
+        <w:lastRenderedPageBreak/>
         <w:t>Positive outcomes noted in the study were,</w:t>
       </w:r>
     </w:p>
@@ -2643,7 +2725,6 @@
         <w:rPr>
           <w:rFonts w:ascii="Times New Roman" w:eastAsia="Times New Roman" w:hAnsi="Times New Roman" w:cs="Times New Roman"/>
         </w:rPr>
-        <w:lastRenderedPageBreak/>
         <w:t>Increased class participation, students raised more questions and provided better answers to teacher’s pre-planned questions.</w:t>
       </w:r>
     </w:p>
@@ -2926,7 +3007,14 @@
         <w:rPr>
           <w:rFonts w:ascii="Times New Roman" w:eastAsia="Times New Roman" w:hAnsi="Times New Roman" w:cs="Times New Roman"/>
         </w:rPr>
-        <w:t>Both quantitative and qualitative study was performed with the students, teachers and parents as participants. In the quantitative study portion, students were divided into two groups, one taught without any app and the other with AR apps. Then both the groups took tests and a 33% improvement of score was observed among the AR app group. Survey questions were also asked for the app’s performance evaluation where students, teachers and students, all answered in favor of the apps. In the qualitative portion of the study the participants were interviewed after the session took place. Students replied that they only knew to play games and watch cartoons on phones, so the AR aided study technique was very exciting for them. Parents exclaimed their concern for children using smartphones too much. Teachers suggested adding more animations and sound effects to the AR visuals, and a reward system with voice- “Very Good”, “Well done” to encourage students.</w:t>
+        <w:t xml:space="preserve">Both quantitative and qualitative study was performed with the students, teachers and parents as participants. In the quantitative study portion, students were divided into two groups, one taught without any app and the other with AR apps. Then both the groups took tests and a 33% improvement of score was observed among the AR app group. Survey questions were also asked for the app’s performance evaluation where students, teachers and students, all answered in favor of the apps. In the qualitative portion of the </w:t>
+      </w:r>
+      <w:r>
+        <w:rPr>
+          <w:rFonts w:ascii="Times New Roman" w:eastAsia="Times New Roman" w:hAnsi="Times New Roman" w:cs="Times New Roman"/>
+        </w:rPr>
+        <w:lastRenderedPageBreak/>
+        <w:t>study the participants were interviewed after the session took place. Students replied that they only knew to play games and watch cartoons on phones, so the AR aided study technique was very exciting for them. Parents exclaimed their concern for children using smartphones too much. Teachers suggested adding more animations and sound effects to the AR visuals, and a reward system with voice- “Very Good”, “Well done” to encourage students.</w:t>
       </w:r>
     </w:p>
     <w:p>
@@ -2949,7 +3037,6 @@
         <w:rPr>
           <w:rFonts w:ascii="Times New Roman" w:eastAsia="Times New Roman" w:hAnsi="Times New Roman" w:cs="Times New Roman"/>
         </w:rPr>
-        <w:lastRenderedPageBreak/>
         <w:t>Positive sides of the study,</w:t>
       </w:r>
     </w:p>
@@ -3369,7 +3456,14 @@
         <w:rPr>
           <w:rFonts w:ascii="Times New Roman" w:eastAsia="Times New Roman" w:hAnsi="Times New Roman" w:cs="Times New Roman"/>
         </w:rPr>
-        <w:t>The application itself is very simple- pointing to an image of Bengali vowels it would show a 3D rendered view and an example object of the vowel and play a pre-recorded audio clip. Survey for the qualitative study was conducted in two stages. First, working parents (</w:t>
+        <w:t xml:space="preserve">The application itself is very simple- pointing to an image of Bengali vowels it would show a 3D rendered view and an example object of the vowel and play a pre-recorded audio clip. Survey for the </w:t>
+      </w:r>
+      <w:r>
+        <w:rPr>
+          <w:rFonts w:ascii="Times New Roman" w:eastAsia="Times New Roman" w:hAnsi="Times New Roman" w:cs="Times New Roman"/>
+        </w:rPr>
+        <w:lastRenderedPageBreak/>
+        <w:t>qualitative study was conducted in two stages. First, working parents (</w:t>
       </w:r>
       <w:r>
         <w:rPr>
@@ -4170,10 +4264,27 @@
           <w:rFonts w:ascii="Times New Roman" w:eastAsia="Times New Roman" w:hAnsi="Times New Roman" w:cs="Times New Roman"/>
         </w:rPr>
       </w:pPr>
-      <w:r>
-        <w:rPr>
-          <w:rFonts w:ascii="Times New Roman" w:eastAsia="Times New Roman" w:hAnsi="Times New Roman" w:cs="Times New Roman"/>
-        </w:rPr>
+    </w:p>
+    <w:p>
+      <w:pPr>
+        <w:jc w:val="both"/>
+        <w:rPr>
+          <w:rFonts w:ascii="Times New Roman" w:eastAsia="Times New Roman" w:hAnsi="Times New Roman" w:cs="Times New Roman"/>
+        </w:rPr>
+      </w:pPr>
+    </w:p>
+    <w:p>
+      <w:pPr>
+        <w:jc w:val="both"/>
+        <w:rPr>
+          <w:rFonts w:ascii="Times New Roman" w:eastAsia="Times New Roman" w:hAnsi="Times New Roman" w:cs="Times New Roman"/>
+        </w:rPr>
+      </w:pPr>
+      <w:r>
+        <w:rPr>
+          <w:rFonts w:ascii="Times New Roman" w:eastAsia="Times New Roman" w:hAnsi="Times New Roman" w:cs="Times New Roman"/>
+        </w:rPr>
+        <w:lastRenderedPageBreak/>
         <w:t>Some of the shortcoming of the study,</w:t>
       </w:r>
     </w:p>
@@ -4233,6 +4344,14 @@
         </w:rPr>
         <w:t>Even though the participants were rural school students they were not under-privileged as the school had available smartphones and also said to occasionally use projectors.</w:t>
       </w:r>
+    </w:p>
+    <w:p>
+      <w:pPr>
+        <w:jc w:val="both"/>
+        <w:rPr>
+          <w:rFonts w:ascii="Times New Roman" w:eastAsia="Times New Roman" w:hAnsi="Times New Roman" w:cs="Times New Roman"/>
+        </w:rPr>
+      </w:pPr>
     </w:p>
     <w:p>
       <w:pPr>
@@ -4262,7 +4381,6 @@
           <w:rFonts w:ascii="Times New Roman" w:eastAsia="Times New Roman" w:hAnsi="Times New Roman" w:cs="Times New Roman"/>
           <w:b/>
         </w:rPr>
-        <w:lastRenderedPageBreak/>
         <w:t xml:space="preserve">Design and Development of Mobile Augmented Reality for Physics Experiment </w:t>
       </w:r>
       <w:r>
@@ -4605,6 +4723,7 @@
         <w:rPr>
           <w:rFonts w:ascii="Times New Roman" w:eastAsia="Times New Roman" w:hAnsi="Times New Roman" w:cs="Times New Roman"/>
         </w:rPr>
+        <w:lastRenderedPageBreak/>
         <w:t xml:space="preserve">Teachers could upload reading material, subsequent 3D models of a biology figure and a quiz to the students. </w:t>
       </w:r>
     </w:p>
@@ -4657,14 +4776,7 @@
         <w:rPr>
           <w:rFonts w:ascii="Times New Roman" w:eastAsia="Times New Roman" w:hAnsi="Times New Roman" w:cs="Times New Roman"/>
         </w:rPr>
-        <w:t xml:space="preserve">The existing method of teaching biology and their inadequacies were inquired from the teachers and students. Even though teachers used presentations, videos and other visual aids; participants noted many issues like- limited slides in presentations, necessity of high bandwidth for videos, outdated textbooks etc. After using the app participants feedback was for evaluation via a questionnaire in accordance with </w:t>
-      </w:r>
-      <w:r>
-        <w:rPr>
-          <w:rFonts w:ascii="Times New Roman" w:eastAsia="Times New Roman" w:hAnsi="Times New Roman" w:cs="Times New Roman"/>
-        </w:rPr>
-        <w:lastRenderedPageBreak/>
-        <w:t>ISO/IEC 9126 (a software quality evaluation standard). The response showed high acceptance among the respondents- 30 students, 3 teachers and 2 IT administrators.</w:t>
+        <w:t>The existing method of teaching biology and their inadequacies were inquired from the teachers and students. Even though teachers used presentations, videos and other visual aids; participants noted many issues like- limited slides in presentations, necessity of high bandwidth for videos, outdated textbooks etc. After using the app participants feedback was for evaluation via a questionnaire in accordance with ISO/IEC 9126 (a software quality evaluation standard). The response showed high acceptance among the respondents- 30 students, 3 teachers and 2 IT administrators.</w:t>
       </w:r>
     </w:p>
     <w:p>
@@ -5168,7 +5280,6 @@
         <w:rPr>
           <w:rFonts w:ascii="Times New Roman" w:eastAsia="Times New Roman" w:hAnsi="Times New Roman" w:cs="Times New Roman"/>
         </w:rPr>
-        <w:lastRenderedPageBreak/>
         <w:t xml:space="preserve">Upon reading the XML file the server converts it to a JSON file and responds back to the app with that JSON file using </w:t>
       </w:r>
       <w:proofErr w:type="spellStart"/>
@@ -5705,6 +5816,7 @@
         <w:rPr>
           <w:rFonts w:ascii="Times New Roman" w:eastAsia="Times New Roman" w:hAnsi="Times New Roman" w:cs="Times New Roman"/>
         </w:rPr>
+        <w:lastRenderedPageBreak/>
         <w:t>Positive outcome of the study:</w:t>
       </w:r>
     </w:p>
@@ -5782,7 +5894,6 @@
         <w:rPr>
           <w:rFonts w:ascii="Times New Roman" w:eastAsia="Times New Roman" w:hAnsi="Times New Roman" w:cs="Times New Roman"/>
         </w:rPr>
-        <w:lastRenderedPageBreak/>
         <w:t>Shortcoming of the study:</w:t>
       </w:r>
     </w:p>
@@ -6027,15 +6138,25 @@
     </w:p>
     <w:p>
       <w:pPr>
-        <w:jc w:val="both"/>
-        <w:rPr>
-          <w:rFonts w:ascii="Times New Roman" w:eastAsia="Times New Roman" w:hAnsi="Times New Roman" w:cs="Times New Roman"/>
-        </w:rPr>
-      </w:pPr>
-      <w:r>
-        <w:rPr>
-          <w:rFonts w:ascii="Times New Roman" w:eastAsia="Times New Roman" w:hAnsi="Times New Roman" w:cs="Times New Roman"/>
-        </w:rPr>
+        <w:ind w:left="720"/>
+        <w:jc w:val="both"/>
+        <w:rPr>
+          <w:rFonts w:ascii="Times New Roman" w:eastAsia="Times New Roman" w:hAnsi="Times New Roman" w:cs="Times New Roman"/>
+        </w:rPr>
+      </w:pPr>
+    </w:p>
+    <w:p>
+      <w:pPr>
+        <w:jc w:val="both"/>
+        <w:rPr>
+          <w:rFonts w:ascii="Times New Roman" w:eastAsia="Times New Roman" w:hAnsi="Times New Roman" w:cs="Times New Roman"/>
+        </w:rPr>
+      </w:pPr>
+      <w:r>
+        <w:rPr>
+          <w:rFonts w:ascii="Times New Roman" w:eastAsia="Times New Roman" w:hAnsi="Times New Roman" w:cs="Times New Roman"/>
+        </w:rPr>
+        <w:lastRenderedPageBreak/>
         <w:t>Positive outcome of the study:</w:t>
       </w:r>
     </w:p>
@@ -6113,7 +6234,6 @@
         <w:rPr>
           <w:rFonts w:ascii="Times New Roman" w:eastAsia="Times New Roman" w:hAnsi="Times New Roman" w:cs="Times New Roman"/>
         </w:rPr>
-        <w:lastRenderedPageBreak/>
         <w:t>Shortcomings of the study:</w:t>
       </w:r>
     </w:p>
@@ -6465,95 +6585,6 @@
           <w:color w:val="24292E"/>
         </w:rPr>
         <w:t>Students of that age group may face complications operating the application.</w:t>
-      </w:r>
-    </w:p>
-    <w:p>
-      <w:pPr>
-        <w:shd w:val="clear" w:color="auto" w:fill="FFFFFF"/>
-        <w:spacing w:before="60" w:after="240"/>
-        <w:ind w:left="720"/>
-        <w:jc w:val="both"/>
-        <w:rPr>
-          <w:rFonts w:ascii="Times New Roman" w:eastAsia="Times New Roman" w:hAnsi="Times New Roman" w:cs="Times New Roman"/>
-          <w:color w:val="24292E"/>
-          <w:sz w:val="2"/>
-          <w:szCs w:val="2"/>
-        </w:rPr>
-      </w:pPr>
-    </w:p>
-    <w:p>
-      <w:pPr>
-        <w:shd w:val="clear" w:color="auto" w:fill="FFFFFF"/>
-        <w:spacing w:before="60" w:after="240"/>
-        <w:ind w:left="720"/>
-        <w:jc w:val="both"/>
-        <w:rPr>
-          <w:rFonts w:ascii="Times New Roman" w:eastAsia="Times New Roman" w:hAnsi="Times New Roman" w:cs="Times New Roman"/>
-          <w:color w:val="24292E"/>
-          <w:sz w:val="2"/>
-          <w:szCs w:val="2"/>
-        </w:rPr>
-      </w:pPr>
-    </w:p>
-    <w:p>
-      <w:pPr>
-        <w:shd w:val="clear" w:color="auto" w:fill="FFFFFF"/>
-        <w:spacing w:before="60" w:after="240"/>
-        <w:ind w:left="720"/>
-        <w:jc w:val="both"/>
-        <w:rPr>
-          <w:rFonts w:ascii="Times New Roman" w:eastAsia="Times New Roman" w:hAnsi="Times New Roman" w:cs="Times New Roman"/>
-          <w:color w:val="24292E"/>
-          <w:sz w:val="2"/>
-          <w:szCs w:val="2"/>
-        </w:rPr>
-      </w:pPr>
-    </w:p>
-    <w:p>
-      <w:pPr>
-        <w:shd w:val="clear" w:color="auto" w:fill="FFFFFF"/>
-        <w:spacing w:before="60" w:after="240"/>
-        <w:ind w:left="720"/>
-        <w:jc w:val="both"/>
-        <w:rPr>
-          <w:rFonts w:ascii="Times New Roman" w:eastAsia="Times New Roman" w:hAnsi="Times New Roman" w:cs="Times New Roman"/>
-          <w:color w:val="24292E"/>
-          <w:sz w:val="2"/>
-          <w:szCs w:val="2"/>
-        </w:rPr>
-      </w:pPr>
-    </w:p>
-    <w:p>
-      <w:pPr>
-        <w:shd w:val="clear" w:color="auto" w:fill="FFFFFF"/>
-        <w:spacing w:before="60" w:after="240"/>
-        <w:ind w:left="720"/>
-        <w:jc w:val="both"/>
-        <w:rPr>
-          <w:rFonts w:ascii="Times New Roman" w:eastAsia="Times New Roman" w:hAnsi="Times New Roman" w:cs="Times New Roman"/>
-          <w:color w:val="24292E"/>
-          <w:sz w:val="2"/>
-          <w:szCs w:val="2"/>
-        </w:rPr>
-      </w:pPr>
-    </w:p>
-    <w:p>
-      <w:pPr>
-        <w:rPr>
-          <w:rFonts w:ascii="Times New Roman" w:eastAsia="Times New Roman" w:hAnsi="Times New Roman" w:cs="Times New Roman"/>
-          <w:color w:val="24292E"/>
-          <w:sz w:val="2"/>
-          <w:szCs w:val="2"/>
-        </w:rPr>
-      </w:pPr>
-      <w:r>
-        <w:rPr>
-          <w:rFonts w:ascii="Times New Roman" w:eastAsia="Times New Roman" w:hAnsi="Times New Roman" w:cs="Times New Roman"/>
-          <w:color w:val="24292E"/>
-          <w:sz w:val="2"/>
-          <w:szCs w:val="2"/>
-        </w:rPr>
-        <w:br w:type="page"/>
       </w:r>
     </w:p>
     <w:p>
@@ -11394,7 +11425,42 @@
           <w:rFonts w:ascii="Times New Roman" w:eastAsia="Times New Roman" w:hAnsi="Times New Roman" w:cs="Times New Roman"/>
         </w:rPr>
         <w:tab/>
-        <w:t xml:space="preserve">Our project idea is of an “AR Schoolbook” targeting a particular Bangla Medium school level(class-7) science book [23]. Therefore, our project falls in the category of project-based AR solution. From the studied papers our findings regarding this kind of research are summarized below,  </w:t>
+      </w:r>
+      <w:r>
+        <w:rPr>
+          <w:rFonts w:ascii="Times New Roman" w:eastAsia="Times New Roman" w:hAnsi="Times New Roman" w:cs="Times New Roman"/>
+        </w:rPr>
+        <w:t xml:space="preserve">In order to judge the effectiveness of an AR based solution, qualitative research with the participation of target users must be performed. </w:t>
+      </w:r>
+      <w:r>
+        <w:rPr>
+          <w:rFonts w:ascii="Times New Roman" w:eastAsia="Times New Roman" w:hAnsi="Times New Roman" w:cs="Times New Roman"/>
+        </w:rPr>
+        <w:t>From the studied papers our findings regarding this kind of</w:t>
+      </w:r>
+      <w:r>
+        <w:rPr>
+          <w:rFonts w:ascii="Times New Roman" w:eastAsia="Times New Roman" w:hAnsi="Times New Roman" w:cs="Times New Roman"/>
+        </w:rPr>
+        <w:t xml:space="preserve"> qualitative</w:t>
+      </w:r>
+      <w:r>
+        <w:rPr>
+          <w:rFonts w:ascii="Times New Roman" w:eastAsia="Times New Roman" w:hAnsi="Times New Roman" w:cs="Times New Roman"/>
+        </w:rPr>
+        <w:t xml:space="preserve"> </w:t>
+      </w:r>
+      <w:r>
+        <w:rPr>
+          <w:rFonts w:ascii="Times New Roman" w:eastAsia="Times New Roman" w:hAnsi="Times New Roman" w:cs="Times New Roman"/>
+        </w:rPr>
+        <w:t xml:space="preserve">study methodologies </w:t>
+      </w:r>
+      <w:r>
+        <w:rPr>
+          <w:rFonts w:ascii="Times New Roman" w:eastAsia="Times New Roman" w:hAnsi="Times New Roman" w:cs="Times New Roman"/>
+        </w:rPr>
+        <w:t xml:space="preserve">are summarized below,  </w:t>
       </w:r>
     </w:p>
     <w:p>
@@ -11431,7 +11497,61 @@
         <w:rPr>
           <w:rFonts w:ascii="Times New Roman" w:eastAsia="Times New Roman" w:hAnsi="Times New Roman" w:cs="Times New Roman"/>
         </w:rPr>
-        <w:t>) The mockup of the mobile app can be done by consulting an experienced school teacher of the subject.</w:t>
+        <w:t xml:space="preserve">) The </w:t>
+      </w:r>
+      <w:r>
+        <w:rPr>
+          <w:rFonts w:ascii="Times New Roman" w:eastAsia="Times New Roman" w:hAnsi="Times New Roman" w:cs="Times New Roman"/>
+        </w:rPr>
+        <w:t>mockup</w:t>
+      </w:r>
+      <w:r>
+        <w:rPr>
+          <w:rFonts w:ascii="Times New Roman" w:eastAsia="Times New Roman" w:hAnsi="Times New Roman" w:cs="Times New Roman"/>
+        </w:rPr>
+        <w:t xml:space="preserve"> of the app </w:t>
+      </w:r>
+      <w:r>
+        <w:rPr>
+          <w:rFonts w:ascii="Times New Roman" w:eastAsia="Times New Roman" w:hAnsi="Times New Roman" w:cs="Times New Roman"/>
+        </w:rPr>
+        <w:t>should</w:t>
+      </w:r>
+      <w:r>
+        <w:rPr>
+          <w:rFonts w:ascii="Times New Roman" w:eastAsia="Times New Roman" w:hAnsi="Times New Roman" w:cs="Times New Roman"/>
+        </w:rPr>
+        <w:t xml:space="preserve"> be </w:t>
+      </w:r>
+      <w:r>
+        <w:rPr>
+          <w:rFonts w:ascii="Times New Roman" w:eastAsia="Times New Roman" w:hAnsi="Times New Roman" w:cs="Times New Roman"/>
+        </w:rPr>
+        <w:t>designed after</w:t>
+      </w:r>
+      <w:r>
+        <w:rPr>
+          <w:rFonts w:ascii="Times New Roman" w:eastAsia="Times New Roman" w:hAnsi="Times New Roman" w:cs="Times New Roman"/>
+        </w:rPr>
+        <w:t xml:space="preserve"> </w:t>
+      </w:r>
+      <w:r>
+        <w:rPr>
+          <w:rFonts w:ascii="Times New Roman" w:eastAsia="Times New Roman" w:hAnsi="Times New Roman" w:cs="Times New Roman"/>
+        </w:rPr>
+        <w:t>interviewing the target users</w:t>
+      </w:r>
+      <w:r>
+        <w:rPr>
+          <w:rFonts w:ascii="Times New Roman" w:eastAsia="Times New Roman" w:hAnsi="Times New Roman" w:cs="Times New Roman"/>
+        </w:rPr>
+        <w:t xml:space="preserve"> (teachers, students)</w:t>
+      </w:r>
+      <w:r>
+        <w:rPr>
+          <w:rFonts w:ascii="Times New Roman" w:eastAsia="Times New Roman" w:hAnsi="Times New Roman" w:cs="Times New Roman"/>
+        </w:rPr>
+        <w:t>.</w:t>
       </w:r>
     </w:p>
     <w:p>
@@ -11446,7 +11566,61 @@
         <w:rPr>
           <w:rFonts w:ascii="Times New Roman" w:eastAsia="Times New Roman" w:hAnsi="Times New Roman" w:cs="Times New Roman"/>
         </w:rPr>
-        <w:t>(ii) For evaluation of the AR solution qualitative study must be performed with participation of target-users and holding a small interview session with each participant.</w:t>
+        <w:t>(ii) For evaluation of the</w:t>
+      </w:r>
+      <w:r>
+        <w:rPr>
+          <w:rFonts w:ascii="Times New Roman" w:eastAsia="Times New Roman" w:hAnsi="Times New Roman" w:cs="Times New Roman"/>
+        </w:rPr>
+        <w:t xml:space="preserve"> acceptance and ease of use for the</w:t>
+      </w:r>
+      <w:r>
+        <w:rPr>
+          <w:rFonts w:ascii="Times New Roman" w:eastAsia="Times New Roman" w:hAnsi="Times New Roman" w:cs="Times New Roman"/>
+        </w:rPr>
+        <w:t xml:space="preserve"> AR solution</w:t>
+      </w:r>
+      <w:r>
+        <w:rPr>
+          <w:rFonts w:ascii="Times New Roman" w:eastAsia="Times New Roman" w:hAnsi="Times New Roman" w:cs="Times New Roman"/>
+        </w:rPr>
+        <w:t>, one-to-one</w:t>
+      </w:r>
+      <w:r>
+        <w:rPr>
+          <w:rFonts w:ascii="Times New Roman" w:eastAsia="Times New Roman" w:hAnsi="Times New Roman" w:cs="Times New Roman"/>
+        </w:rPr>
+        <w:t xml:space="preserve"> </w:t>
+      </w:r>
+      <w:r>
+        <w:rPr>
+          <w:rFonts w:ascii="Times New Roman" w:eastAsia="Times New Roman" w:hAnsi="Times New Roman" w:cs="Times New Roman"/>
+        </w:rPr>
+        <w:t xml:space="preserve">interview sessions </w:t>
+      </w:r>
+      <w:r>
+        <w:rPr>
+          <w:rFonts w:ascii="Times New Roman" w:eastAsia="Times New Roman" w:hAnsi="Times New Roman" w:cs="Times New Roman"/>
+        </w:rPr>
+        <w:t xml:space="preserve">should </w:t>
+      </w:r>
+      <w:r>
+        <w:rPr>
+          <w:rFonts w:ascii="Times New Roman" w:eastAsia="Times New Roman" w:hAnsi="Times New Roman" w:cs="Times New Roman"/>
+        </w:rPr>
+        <w:t xml:space="preserve">be held with the participants after </w:t>
+      </w:r>
+      <w:r>
+        <w:rPr>
+          <w:rFonts w:ascii="Times New Roman" w:eastAsia="Times New Roman" w:hAnsi="Times New Roman" w:cs="Times New Roman"/>
+        </w:rPr>
+        <w:t>letting them use</w:t>
+      </w:r>
+      <w:r>
+        <w:rPr>
+          <w:rFonts w:ascii="Times New Roman" w:eastAsia="Times New Roman" w:hAnsi="Times New Roman" w:cs="Times New Roman"/>
+        </w:rPr>
+        <w:t xml:space="preserve"> the prototype.</w:t>
       </w:r>
     </w:p>
     <w:p>
@@ -11461,7 +11635,33 @@
         <w:rPr>
           <w:rFonts w:ascii="Times New Roman" w:eastAsia="Times New Roman" w:hAnsi="Times New Roman" w:cs="Times New Roman"/>
         </w:rPr>
-        <w:t>(iii) The target group for the qualitative study must consist of currently studying students. Possibility of adding other stakeholders such as teachers and parents should also be explored.</w:t>
+        <w:t>(iii) Interview question set for</w:t>
+      </w:r>
+      <w:r>
+        <w:rPr>
+          <w:rFonts w:ascii="Times New Roman" w:eastAsia="Times New Roman" w:hAnsi="Times New Roman" w:cs="Times New Roman"/>
+        </w:rPr>
+        <w:t xml:space="preserve"> steps (</w:t>
+      </w:r>
+      <w:proofErr w:type="spellStart"/>
+      <w:r>
+        <w:rPr>
+          <w:rFonts w:ascii="Times New Roman" w:eastAsia="Times New Roman" w:hAnsi="Times New Roman" w:cs="Times New Roman"/>
+        </w:rPr>
+        <w:t>i</w:t>
+      </w:r>
+      <w:proofErr w:type="spellEnd"/>
+      <w:r>
+        <w:rPr>
+          <w:rFonts w:ascii="Times New Roman" w:eastAsia="Times New Roman" w:hAnsi="Times New Roman" w:cs="Times New Roman"/>
+        </w:rPr>
+        <w:t xml:space="preserve">) and (ii), </w:t>
+      </w:r>
+      <w:r>
+        <w:rPr>
+          <w:rFonts w:ascii="Times New Roman" w:eastAsia="Times New Roman" w:hAnsi="Times New Roman" w:cs="Times New Roman"/>
+        </w:rPr>
+        <w:t>needs to be decided upon.</w:t>
       </w:r>
     </w:p>
     <w:p>
@@ -11476,7 +11676,25 @@
         <w:rPr>
           <w:rFonts w:ascii="Times New Roman" w:eastAsia="Times New Roman" w:hAnsi="Times New Roman" w:cs="Times New Roman"/>
         </w:rPr>
-        <w:t xml:space="preserve">(iv) Interview question set for the qualitative analysis needs to be decided upon. </w:t>
+        <w:t>(iv</w:t>
+      </w:r>
+      <w:r>
+        <w:rPr>
+          <w:rFonts w:ascii="Times New Roman" w:eastAsia="Times New Roman" w:hAnsi="Times New Roman" w:cs="Times New Roman"/>
+        </w:rPr>
+        <w:t xml:space="preserve">) The target group for the qualitative study </w:t>
+      </w:r>
+      <w:r>
+        <w:rPr>
+          <w:rFonts w:ascii="Times New Roman" w:eastAsia="Times New Roman" w:hAnsi="Times New Roman" w:cs="Times New Roman"/>
+        </w:rPr>
+        <w:t>should</w:t>
+      </w:r>
+      <w:r>
+        <w:rPr>
+          <w:rFonts w:ascii="Times New Roman" w:eastAsia="Times New Roman" w:hAnsi="Times New Roman" w:cs="Times New Roman"/>
+        </w:rPr>
+        <w:t xml:space="preserve"> consist of currently studying students. Possibility of adding other stakeholders such as teachers and parents should also be explored.</w:t>
       </w:r>
     </w:p>
     <w:p>
@@ -11703,16 +11921,6 @@
         </w:rPr>
         <w:br w:type="page"/>
       </w:r>
-    </w:p>
-    <w:p>
-      <w:pPr>
-        <w:spacing w:line="360" w:lineRule="auto"/>
-        <w:ind w:left="720"/>
-        <w:jc w:val="both"/>
-        <w:rPr>
-          <w:rFonts w:ascii="Times New Roman" w:eastAsia="Times New Roman" w:hAnsi="Times New Roman" w:cs="Times New Roman"/>
-        </w:rPr>
-      </w:pPr>
     </w:p>
     <w:p>
       <w:pPr>
@@ -11731,6 +11939,7 @@
         <w:rPr>
           <w:rFonts w:ascii="Times New Roman" w:eastAsia="Times New Roman" w:hAnsi="Times New Roman" w:cs="Times New Roman"/>
         </w:rPr>
+        <w:lastRenderedPageBreak/>
         <w:t>Conclusion</w:t>
       </w:r>
     </w:p>
@@ -12349,7 +12558,23 @@
                 <w:rFonts w:ascii="Times New Roman" w:eastAsia="Times New Roman" w:hAnsi="Times New Roman" w:cs="Times New Roman"/>
                 <w:color w:val="000000"/>
               </w:rPr>
-              <w:t xml:space="preserve">A. E. A. K. S. Zainab </w:t>
+              <w:t xml:space="preserve">A. E. A. K. S. </w:t>
+            </w:r>
+            <w:proofErr w:type="spellStart"/>
+            <w:r>
+              <w:rPr>
+                <w:rFonts w:ascii="Times New Roman" w:eastAsia="Times New Roman" w:hAnsi="Times New Roman" w:cs="Times New Roman"/>
+                <w:color w:val="000000"/>
+              </w:rPr>
+              <w:t>Zainab</w:t>
+            </w:r>
+            <w:proofErr w:type="spellEnd"/>
+            <w:r>
+              <w:rPr>
+                <w:rFonts w:ascii="Times New Roman" w:eastAsia="Times New Roman" w:hAnsi="Times New Roman" w:cs="Times New Roman"/>
+                <w:color w:val="000000"/>
+              </w:rPr>
+              <w:t xml:space="preserve"> </w:t>
             </w:r>
             <w:proofErr w:type="spellStart"/>
             <w:r>
@@ -12805,7 +13030,6 @@
                 <w:rFonts w:ascii="Times New Roman" w:eastAsia="Times New Roman" w:hAnsi="Times New Roman" w:cs="Times New Roman"/>
                 <w:color w:val="000000"/>
               </w:rPr>
-              <w:lastRenderedPageBreak/>
               <w:t xml:space="preserve">[13] </w:t>
             </w:r>
           </w:p>
@@ -12909,6 +13133,7 @@
                 <w:rFonts w:ascii="Times New Roman" w:eastAsia="Times New Roman" w:hAnsi="Times New Roman" w:cs="Times New Roman"/>
                 <w:color w:val="000000"/>
               </w:rPr>
+              <w:lastRenderedPageBreak/>
               <w:t xml:space="preserve">[14] </w:t>
             </w:r>
           </w:p>
@@ -13934,7 +14159,7 @@
 </file>
 
 <file path=word/numbering.xml><?xml version="1.0" encoding="utf-8"?>
-<w:numbering xmlns:wpc="http://schemas.microsoft.com/office/word/2010/wordprocessingCanvas" xmlns:mc="http://schemas.openxmlformats.org/markup-compatibility/2006" xmlns:o="urn:schemas-microsoft-com:office:office" xmlns:r="http://schemas.openxmlformats.org/officeDocument/2006/relationships" xmlns:m="http://schemas.openxmlformats.org/officeDocument/2006/math" xmlns:v="urn:schemas-microsoft-com:vml" xmlns:wp14="http://schemas.microsoft.com/office/word/2010/wordprocessingDrawing" xmlns:wp="http://schemas.openxmlformats.org/drawingml/2006/wordprocessingDrawing" xmlns:w10="urn:schemas-microsoft-com:office:word" xmlns:w="http://schemas.openxmlformats.org/wordprocessingml/2006/main" xmlns:w14="http://schemas.microsoft.com/office/word/2010/wordml" xmlns:w15="http://schemas.microsoft.com/office/word/2012/wordml" xmlns:wpg="http://schemas.microsoft.com/office/word/2010/wordprocessingGroup" xmlns:wpi="http://schemas.microsoft.com/office/word/2010/wordprocessingInk" xmlns:wne="http://schemas.microsoft.com/office/word/2006/wordml" xmlns:wps="http://schemas.microsoft.com/office/word/2010/wordprocessingShape" mc:Ignorable="w14 w15 wp14">
+<w:numbering xmlns:wpc="http://schemas.microsoft.com/office/word/2010/wordprocessingCanvas" xmlns:cx="http://schemas.microsoft.com/office/drawing/2014/chartex" xmlns:mc="http://schemas.openxmlformats.org/markup-compatibility/2006" xmlns:o="urn:schemas-microsoft-com:office:office" xmlns:r="http://schemas.openxmlformats.org/officeDocument/2006/relationships" xmlns:m="http://schemas.openxmlformats.org/officeDocument/2006/math" xmlns:v="urn:schemas-microsoft-com:vml" xmlns:wp14="http://schemas.microsoft.com/office/word/2010/wordprocessingDrawing" xmlns:wp="http://schemas.openxmlformats.org/drawingml/2006/wordprocessingDrawing" xmlns:w10="urn:schemas-microsoft-com:office:word" xmlns:w="http://schemas.openxmlformats.org/wordprocessingml/2006/main" xmlns:w14="http://schemas.microsoft.com/office/word/2010/wordml" xmlns:w15="http://schemas.microsoft.com/office/word/2012/wordml" xmlns:w16se="http://schemas.microsoft.com/office/word/2015/wordml/symex" xmlns:wpg="http://schemas.microsoft.com/office/word/2010/wordprocessingGroup" xmlns:wpi="http://schemas.microsoft.com/office/word/2010/wordprocessingInk" xmlns:wne="http://schemas.microsoft.com/office/word/2006/wordml" xmlns:wps="http://schemas.microsoft.com/office/word/2010/wordprocessingShape" mc:Ignorable="w14 w15 w16se wp14">
   <w:abstractNum w:abstractNumId="0" w15:restartNumberingAfterBreak="0">
     <w:nsid w:val="030E6D6A"/>
     <w:multiLevelType w:val="multilevel"/>
@@ -18875,7 +19100,7 @@
 </file>
 
 <file path=word/styles.xml><?xml version="1.0" encoding="utf-8"?>
-<w:styles xmlns:mc="http://schemas.openxmlformats.org/markup-compatibility/2006" xmlns:r="http://schemas.openxmlformats.org/officeDocument/2006/relationships" xmlns:w="http://schemas.openxmlformats.org/wordprocessingml/2006/main" xmlns:w14="http://schemas.microsoft.com/office/word/2010/wordml" xmlns:w15="http://schemas.microsoft.com/office/word/2012/wordml" mc:Ignorable="w14 w15">
+<w:styles xmlns:mc="http://schemas.openxmlformats.org/markup-compatibility/2006" xmlns:r="http://schemas.openxmlformats.org/officeDocument/2006/relationships" xmlns:w="http://schemas.openxmlformats.org/wordprocessingml/2006/main" xmlns:w14="http://schemas.microsoft.com/office/word/2010/wordml" xmlns:w15="http://schemas.microsoft.com/office/word/2012/wordml" xmlns:w16se="http://schemas.microsoft.com/office/word/2015/wordml/symex" mc:Ignorable="w14 w15 w16se">
   <w:docDefaults>
     <w:rPrDefault>
       <w:rPr>
@@ -19542,6 +19767,17 @@
       <w:contextualSpacing/>
     </w:pPr>
   </w:style>
+  <w:style w:type="character" w:styleId="Hyperlink">
+    <w:name w:val="Hyperlink"/>
+    <w:basedOn w:val="DefaultParagraphFont"/>
+    <w:uiPriority w:val="99"/>
+    <w:unhideWhenUsed/>
+    <w:rsid w:val="0063263B"/>
+    <w:rPr>
+      <w:color w:val="0000FF" w:themeColor="hyperlink"/>
+      <w:u w:val="single"/>
+    </w:rPr>
+  </w:style>
 </w:styles>
 </file>
 
@@ -19871,6 +20107,10 @@
 </go:gDocsCustomXmlDataStorage>
 </file>
 
+<file path=customXml/item2.xml><?xml version="1.0" encoding="utf-8"?>
+<b:Sources xmlns:b="http://schemas.openxmlformats.org/officeDocument/2006/bibliography" xmlns="http://schemas.openxmlformats.org/officeDocument/2006/bibliography" SelectedStyle="\APASixthEditionOfficeOnline.xsl" StyleName="APA" Version="6"/>
+</file>
+
 <file path=customXml/itemProps1.xml><?xml version="1.0" encoding="utf-8"?>
 <ds:datastoreItem xmlns:ds="http://schemas.openxmlformats.org/officeDocument/2006/customXml" ds:itemID="{11111111-1234-1234-1234-123412341234}">
   <ds:schemaRefs>
@@ -19878,4 +20118,12 @@
     <ds:schemaRef ds:uri="http://schemas.openxmlformats.org/officeDocument/2006/relationships"/>
   </ds:schemaRefs>
 </ds:datastoreItem>
+</file>
+
+<file path=customXml/itemProps2.xml><?xml version="1.0" encoding="utf-8"?>
+<ds:datastoreItem xmlns:ds="http://schemas.openxmlformats.org/officeDocument/2006/customXml" ds:itemID="{CACC17DD-87C3-4A5F-8481-00AA4EE6939C}">
+  <ds:schemaRefs>
+    <ds:schemaRef ds:uri="http://schemas.openxmlformats.org/officeDocument/2006/bibliography"/>
+  </ds:schemaRefs>
+</ds:datastoreItem>
 </file>
</xml_diff>